<commit_message>
finishing up for the day
</commit_message>
<xml_diff>
--- a/documentation/daily-standup.docx
+++ b/documentation/daily-standup.docx
@@ -73,6 +73,7 @@
                 <w:spacing w:val="0"/>
                 <w:position w:val="0"/>
                 <w:sz w:val="22"/>
+                <w:shd w:fill="auto" w:val="clear"/>
               </w:rPr>
             </w:pPr>
             <w:r>
@@ -520,7 +521,7 @@
       </w:tr>
       <w:tr>
         <w:trPr>
-          <w:trHeight w:val="1" w:hRule="atLeast"/>
+          <w:trHeight w:val="200" w:hRule="auto"/>
           <w:jc w:val="left"/>
         </w:trPr>
         <w:tc>
@@ -8265,7 +8266,6 @@
                 <w:spacing w:val="0"/>
                 <w:position w:val="0"/>
                 <w:sz w:val="22"/>
-                <w:shd w:fill="auto" w:val="clear"/>
               </w:rPr>
             </w:pPr>
             <w:r>
@@ -8310,7 +8310,6 @@
                 <w:spacing w:val="0"/>
                 <w:position w:val="0"/>
                 <w:sz w:val="22"/>
-                <w:shd w:fill="auto" w:val="clear"/>
               </w:rPr>
             </w:pPr>
             <w:r>
@@ -8353,7 +8352,6 @@
                 <w:spacing w:val="0"/>
                 <w:position w:val="0"/>
                 <w:sz w:val="22"/>
-                <w:shd w:fill="auto" w:val="clear"/>
               </w:rPr>
             </w:pPr>
             <w:r>
@@ -8399,7 +8397,6 @@
                 <w:spacing w:val="0"/>
                 <w:position w:val="0"/>
                 <w:sz w:val="22"/>
-                <w:shd w:fill="auto" w:val="clear"/>
               </w:rPr>
             </w:pPr>
             <w:r>
@@ -8448,7 +8445,6 @@
                 <w:spacing w:val="0"/>
                 <w:position w:val="0"/>
                 <w:sz w:val="22"/>
-                <w:shd w:fill="auto" w:val="clear"/>
               </w:rPr>
             </w:pPr>
             <w:r>
@@ -8493,7 +8489,6 @@
                 <w:spacing w:val="0"/>
                 <w:position w:val="0"/>
                 <w:sz w:val="22"/>
-                <w:shd w:fill="auto" w:val="clear"/>
               </w:rPr>
             </w:pPr>
             <w:r>
@@ -8542,7 +8537,6 @@
                 <w:spacing w:val="0"/>
                 <w:position w:val="0"/>
                 <w:sz w:val="22"/>
-                <w:shd w:fill="auto" w:val="clear"/>
               </w:rPr>
             </w:pPr>
             <w:r>
@@ -8587,7 +8581,6 @@
                 <w:spacing w:val="0"/>
                 <w:position w:val="0"/>
                 <w:sz w:val="22"/>
-                <w:shd w:fill="auto" w:val="clear"/>
               </w:rPr>
             </w:pPr>
             <w:r>
@@ -8632,7 +8625,6 @@
                 <w:spacing w:val="0"/>
                 <w:position w:val="0"/>
                 <w:sz w:val="22"/>
-                <w:shd w:fill="auto" w:val="clear"/>
               </w:rPr>
             </w:pPr>
             <w:r>
@@ -8677,7 +8669,6 @@
                 <w:spacing w:val="0"/>
                 <w:position w:val="0"/>
                 <w:sz w:val="22"/>
-                <w:shd w:fill="auto" w:val="clear"/>
               </w:rPr>
             </w:pPr>
             <w:r>
@@ -8722,7 +8713,6 @@
                 <w:spacing w:val="0"/>
                 <w:position w:val="0"/>
                 <w:sz w:val="22"/>
-                <w:shd w:fill="auto" w:val="clear"/>
               </w:rPr>
             </w:pPr>
             <w:r>
@@ -8773,7 +8763,6 @@
                 <w:spacing w:val="0"/>
                 <w:position w:val="0"/>
                 <w:sz w:val="22"/>
-                <w:shd w:fill="auto" w:val="clear"/>
               </w:rPr>
             </w:pPr>
             <w:r>
@@ -8817,7 +8806,6 @@
                 <w:spacing w:val="0"/>
                 <w:position w:val="0"/>
                 <w:sz w:val="22"/>
-                <w:shd w:fill="auto" w:val="clear"/>
               </w:rPr>
             </w:pPr>
             <w:r>
@@ -8860,7 +8848,6 @@
                 <w:spacing w:val="0"/>
                 <w:position w:val="0"/>
                 <w:sz w:val="22"/>
-                <w:shd w:fill="auto" w:val="clear"/>
               </w:rPr>
             </w:pPr>
             <w:r>
@@ -8873,6 +8860,750 @@
                 <w:shd w:fill="auto" w:val="clear"/>
               </w:rPr>
               <w:t xml:space="preserve">improve item pick-up (S3 T4)</w:t>
+            </w:r>
+          </w:p>
+        </w:tc>
+        <w:tc>
+          <w:tcPr>
+            <w:tcW w:w="2127" w:type="dxa"/>
+            <w:tcBorders>
+              <w:top w:val="single" w:color="000000" w:sz="4"/>
+              <w:left w:val="single" w:color="000000" w:sz="4"/>
+              <w:bottom w:val="single" w:color="000000" w:sz="4"/>
+              <w:right w:val="single" w:color="000000" w:sz="4"/>
+            </w:tcBorders>
+            <w:shd w:color="000000" w:fill="ffffff" w:val="clear"/>
+            <w:tcMar>
+              <w:left w:w="108" w:type="dxa"/>
+              <w:right w:w="108" w:type="dxa"/>
+            </w:tcMar>
+            <w:vAlign w:val="top"/>
+          </w:tcPr>
+          <w:p>
+            <w:pPr>
+              <w:spacing w:before="0" w:after="0" w:line="240"/>
+              <w:ind w:right="0" w:left="0" w:firstLine="0"/>
+              <w:jc w:val="left"/>
+              <w:rPr>
+                <w:rFonts w:ascii="Calibri" w:hAnsi="Calibri" w:cs="Calibri" w:eastAsia="Calibri"/>
+                <w:color w:val="auto"/>
+                <w:spacing w:val="0"/>
+                <w:position w:val="0"/>
+                <w:sz w:val="22"/>
+              </w:rPr>
+            </w:pPr>
+            <w:r>
+              <w:rPr>
+                <w:rFonts w:ascii="Calibri" w:hAnsi="Calibri" w:cs="Calibri" w:eastAsia="Calibri"/>
+                <w:color w:val="auto"/>
+                <w:spacing w:val="0"/>
+                <w:position w:val="0"/>
+                <w:sz w:val="22"/>
+                <w:shd w:fill="auto" w:val="clear"/>
+              </w:rPr>
+              <w:t xml:space="preserve">nvt.</w:t>
+            </w:r>
+          </w:p>
+        </w:tc>
+        <w:tc>
+          <w:tcPr>
+            <w:tcW w:w="2169" w:type="dxa"/>
+            <w:tcBorders>
+              <w:top w:val="single" w:color="000000" w:sz="4"/>
+              <w:left w:val="single" w:color="000000" w:sz="4"/>
+              <w:bottom w:val="single" w:color="000000" w:sz="4"/>
+              <w:right w:val="single" w:color="000000" w:sz="4"/>
+            </w:tcBorders>
+            <w:shd w:color="000000" w:fill="ffffff" w:val="clear"/>
+            <w:tcMar>
+              <w:left w:w="108" w:type="dxa"/>
+              <w:right w:w="108" w:type="dxa"/>
+            </w:tcMar>
+            <w:vAlign w:val="top"/>
+          </w:tcPr>
+          <w:p>
+            <w:pPr>
+              <w:spacing w:before="0" w:after="0" w:line="240"/>
+              <w:ind w:right="0" w:left="0" w:firstLine="0"/>
+              <w:jc w:val="left"/>
+              <w:rPr>
+                <w:rFonts w:ascii="Calibri" w:hAnsi="Calibri" w:cs="Calibri" w:eastAsia="Calibri"/>
+                <w:color w:val="auto"/>
+                <w:spacing w:val="0"/>
+                <w:position w:val="0"/>
+                <w:sz w:val="22"/>
+              </w:rPr>
+            </w:pPr>
+            <w:r>
+              <w:rPr>
+                <w:rFonts w:ascii="Calibri" w:hAnsi="Calibri" w:cs="Calibri" w:eastAsia="Calibri"/>
+                <w:color w:val="auto"/>
+                <w:spacing w:val="0"/>
+                <w:position w:val="0"/>
+                <w:sz w:val="22"/>
+                <w:shd w:fill="auto" w:val="clear"/>
+              </w:rPr>
+              <w:t xml:space="preserve">nvt.</w:t>
+            </w:r>
+          </w:p>
+        </w:tc>
+      </w:tr>
+    </w:tbl>
+    <w:p>
+      <w:pPr>
+        <w:spacing w:before="0" w:after="160" w:line="259"/>
+        <w:ind w:right="0" w:left="0" w:firstLine="0"/>
+        <w:jc w:val="left"/>
+        <w:rPr>
+          <w:rFonts w:ascii="Calibri" w:hAnsi="Calibri" w:cs="Calibri" w:eastAsia="Calibri"/>
+          <w:color w:val="auto"/>
+          <w:spacing w:val="0"/>
+          <w:position w:val="0"/>
+          <w:sz w:val="22"/>
+          <w:shd w:fill="auto" w:val="clear"/>
+        </w:rPr>
+      </w:pPr>
+    </w:p>
+    <w:tbl>
+      <w:tblPr>
+        <w:tblInd w:w="108" w:type="dxa"/>
+      </w:tblPr>
+      <w:tblGrid>
+        <w:gridCol w:w="1606"/>
+        <w:gridCol w:w="1770"/>
+        <w:gridCol w:w="1462"/>
+        <w:gridCol w:w="2127"/>
+        <w:gridCol w:w="2169"/>
+      </w:tblGrid>
+      <w:tr>
+        <w:trPr>
+          <w:trHeight w:val="1" w:hRule="atLeast"/>
+          <w:jc w:val="left"/>
+        </w:trPr>
+        <w:tc>
+          <w:tcPr>
+            <w:tcW w:w="1606" w:type="dxa"/>
+            <w:tcBorders>
+              <w:top w:val="single" w:color="000000" w:sz="4"/>
+              <w:left w:val="single" w:color="000000" w:sz="4"/>
+              <w:bottom w:val="single" w:color="000000" w:sz="4"/>
+              <w:right w:val="single" w:color="000000" w:sz="4"/>
+            </w:tcBorders>
+            <w:shd w:color="000000" w:fill="ffffff" w:val="clear"/>
+            <w:tcMar>
+              <w:left w:w="108" w:type="dxa"/>
+              <w:right w:w="108" w:type="dxa"/>
+            </w:tcMar>
+            <w:vAlign w:val="top"/>
+          </w:tcPr>
+          <w:p>
+            <w:pPr>
+              <w:spacing w:before="0" w:after="0" w:line="240"/>
+              <w:ind w:right="0" w:left="0" w:firstLine="0"/>
+              <w:jc w:val="left"/>
+              <w:rPr>
+                <w:rFonts w:ascii="Calibri" w:hAnsi="Calibri" w:cs="Calibri" w:eastAsia="Calibri"/>
+                <w:color w:val="auto"/>
+                <w:spacing w:val="0"/>
+                <w:position w:val="0"/>
+                <w:sz w:val="22"/>
+                <w:shd w:fill="auto" w:val="clear"/>
+              </w:rPr>
+            </w:pPr>
+            <w:r>
+              <w:rPr>
+                <w:rFonts w:ascii="Calibri" w:hAnsi="Calibri" w:cs="Calibri" w:eastAsia="Calibri"/>
+                <w:b/>
+                <w:i/>
+                <w:color w:val="auto"/>
+                <w:spacing w:val="0"/>
+                <w:position w:val="0"/>
+                <w:sz w:val="22"/>
+                <w:shd w:fill="auto" w:val="clear"/>
+              </w:rPr>
+              <w:t xml:space="preserve">Datum:</w:t>
+            </w:r>
+          </w:p>
+        </w:tc>
+        <w:tc>
+          <w:tcPr>
+            <w:tcW w:w="1770" w:type="dxa"/>
+            <w:tcBorders>
+              <w:top w:val="single" w:color="000000" w:sz="4"/>
+              <w:left w:val="single" w:color="000000" w:sz="4"/>
+              <w:bottom w:val="single" w:color="000000" w:sz="4"/>
+              <w:right w:val="single" w:color="000000" w:sz="4"/>
+            </w:tcBorders>
+            <w:shd w:color="000000" w:fill="ffffff" w:val="clear"/>
+            <w:tcMar>
+              <w:left w:w="108" w:type="dxa"/>
+              <w:right w:w="108" w:type="dxa"/>
+            </w:tcMar>
+            <w:vAlign w:val="top"/>
+          </w:tcPr>
+          <w:p>
+            <w:pPr>
+              <w:spacing w:before="0" w:after="0" w:line="240"/>
+              <w:ind w:right="0" w:left="0" w:firstLine="0"/>
+              <w:jc w:val="left"/>
+              <w:rPr>
+                <w:rFonts w:ascii="Calibri" w:hAnsi="Calibri" w:cs="Calibri" w:eastAsia="Calibri"/>
+                <w:color w:val="auto"/>
+                <w:spacing w:val="0"/>
+                <w:position w:val="0"/>
+                <w:sz w:val="22"/>
+                <w:shd w:fill="auto" w:val="clear"/>
+              </w:rPr>
+            </w:pPr>
+            <w:r>
+              <w:rPr>
+                <w:rFonts w:ascii="Calibri" w:hAnsi="Calibri" w:cs="Calibri" w:eastAsia="Calibri"/>
+                <w:color w:val="auto"/>
+                <w:spacing w:val="0"/>
+                <w:position w:val="0"/>
+                <w:sz w:val="22"/>
+                <w:shd w:fill="auto" w:val="clear"/>
+              </w:rPr>
+              <w:t xml:space="preserve">11-4-2024</w:t>
+            </w:r>
+          </w:p>
+        </w:tc>
+        <w:tc>
+          <w:tcPr>
+            <w:tcW w:w="1462" w:type="dxa"/>
+            <w:tcBorders>
+              <w:top w:val="single" w:color="000000" w:sz="4"/>
+              <w:left w:val="single" w:color="000000" w:sz="4"/>
+              <w:bottom w:val="single" w:color="000000" w:sz="4"/>
+              <w:right w:val="single" w:color="000000" w:sz="4"/>
+            </w:tcBorders>
+            <w:shd w:color="000000" w:fill="ffffff" w:val="clear"/>
+            <w:tcMar>
+              <w:left w:w="108" w:type="dxa"/>
+              <w:right w:w="108" w:type="dxa"/>
+            </w:tcMar>
+            <w:vAlign w:val="top"/>
+          </w:tcPr>
+          <w:p>
+            <w:pPr>
+              <w:spacing w:before="0" w:after="0" w:line="240"/>
+              <w:ind w:right="0" w:left="0" w:firstLine="0"/>
+              <w:jc w:val="left"/>
+              <w:rPr>
+                <w:rFonts w:ascii="Calibri" w:hAnsi="Calibri" w:cs="Calibri" w:eastAsia="Calibri"/>
+                <w:color w:val="auto"/>
+                <w:spacing w:val="0"/>
+                <w:position w:val="0"/>
+                <w:sz w:val="22"/>
+                <w:shd w:fill="auto" w:val="clear"/>
+              </w:rPr>
+            </w:pPr>
+            <w:r>
+              <w:rPr>
+                <w:rFonts w:ascii="Calibri" w:hAnsi="Calibri" w:cs="Calibri" w:eastAsia="Calibri"/>
+                <w:b/>
+                <w:i/>
+                <w:color w:val="auto"/>
+                <w:spacing w:val="0"/>
+                <w:position w:val="0"/>
+                <w:sz w:val="22"/>
+                <w:shd w:fill="auto" w:val="clear"/>
+              </w:rPr>
+              <w:t xml:space="preserve">Tijd:</w:t>
+            </w:r>
+          </w:p>
+        </w:tc>
+        <w:tc>
+          <w:tcPr>
+            <w:tcW w:w="4296" w:type="dxa"/>
+            <w:gridSpan w:val="2"/>
+            <w:tcBorders>
+              <w:top w:val="single" w:color="000000" w:sz="4"/>
+              <w:left w:val="single" w:color="000000" w:sz="4"/>
+              <w:bottom w:val="single" w:color="000000" w:sz="4"/>
+              <w:right w:val="single" w:color="000000" w:sz="4"/>
+            </w:tcBorders>
+            <w:shd w:color="000000" w:fill="ffffff" w:val="clear"/>
+            <w:tcMar>
+              <w:left w:w="108" w:type="dxa"/>
+              <w:right w:w="108" w:type="dxa"/>
+            </w:tcMar>
+            <w:vAlign w:val="top"/>
+          </w:tcPr>
+          <w:p>
+            <w:pPr>
+              <w:spacing w:before="0" w:after="0" w:line="240"/>
+              <w:ind w:right="0" w:left="0" w:firstLine="0"/>
+              <w:jc w:val="left"/>
+              <w:rPr>
+                <w:rFonts w:ascii="Calibri" w:hAnsi="Calibri" w:cs="Calibri" w:eastAsia="Calibri"/>
+                <w:color w:val="auto"/>
+                <w:spacing w:val="0"/>
+                <w:position w:val="0"/>
+                <w:sz w:val="22"/>
+                <w:shd w:fill="auto" w:val="clear"/>
+              </w:rPr>
+            </w:pPr>
+          </w:p>
+        </w:tc>
+      </w:tr>
+      <w:tr>
+        <w:trPr>
+          <w:trHeight w:val="1" w:hRule="atLeast"/>
+          <w:jc w:val="left"/>
+        </w:trPr>
+        <w:tc>
+          <w:tcPr>
+            <w:tcW w:w="1606" w:type="dxa"/>
+            <w:tcBorders>
+              <w:top w:val="single" w:color="000000" w:sz="4"/>
+              <w:left w:val="single" w:color="000000" w:sz="4"/>
+              <w:bottom w:val="single" w:color="000000" w:sz="4"/>
+              <w:right w:val="single" w:color="000000" w:sz="4"/>
+            </w:tcBorders>
+            <w:shd w:color="000000" w:fill="ffffff" w:val="clear"/>
+            <w:tcMar>
+              <w:left w:w="108" w:type="dxa"/>
+              <w:right w:w="108" w:type="dxa"/>
+            </w:tcMar>
+            <w:vAlign w:val="top"/>
+          </w:tcPr>
+          <w:p>
+            <w:pPr>
+              <w:spacing w:before="0" w:after="0" w:line="240"/>
+              <w:ind w:right="0" w:left="0" w:firstLine="0"/>
+              <w:jc w:val="left"/>
+              <w:rPr>
+                <w:rFonts w:ascii="Calibri" w:hAnsi="Calibri" w:cs="Calibri" w:eastAsia="Calibri"/>
+                <w:color w:val="auto"/>
+                <w:spacing w:val="0"/>
+                <w:position w:val="0"/>
+                <w:sz w:val="22"/>
+                <w:shd w:fill="auto" w:val="clear"/>
+              </w:rPr>
+            </w:pPr>
+            <w:r>
+              <w:rPr>
+                <w:rFonts w:ascii="Calibri" w:hAnsi="Calibri" w:cs="Calibri" w:eastAsia="Calibri"/>
+                <w:i/>
+                <w:color w:val="auto"/>
+                <w:spacing w:val="0"/>
+                <w:position w:val="0"/>
+                <w:sz w:val="22"/>
+                <w:shd w:fill="auto" w:val="clear"/>
+              </w:rPr>
+              <w:t xml:space="preserve">Scrummaster:</w:t>
+            </w:r>
+          </w:p>
+        </w:tc>
+        <w:tc>
+          <w:tcPr>
+            <w:tcW w:w="7528" w:type="dxa"/>
+            <w:gridSpan w:val="4"/>
+            <w:tcBorders>
+              <w:top w:val="single" w:color="000000" w:sz="4"/>
+              <w:left w:val="single" w:color="000000" w:sz="4"/>
+              <w:bottom w:val="single" w:color="000000" w:sz="4"/>
+              <w:right w:val="single" w:color="000000" w:sz="4"/>
+            </w:tcBorders>
+            <w:shd w:color="000000" w:fill="ffffff" w:val="clear"/>
+            <w:tcMar>
+              <w:left w:w="108" w:type="dxa"/>
+              <w:right w:w="108" w:type="dxa"/>
+            </w:tcMar>
+            <w:vAlign w:val="top"/>
+          </w:tcPr>
+          <w:p>
+            <w:pPr>
+              <w:spacing w:before="0" w:after="0" w:line="240"/>
+              <w:ind w:right="0" w:left="0" w:firstLine="0"/>
+              <w:jc w:val="left"/>
+              <w:rPr>
+                <w:rFonts w:ascii="Calibri" w:hAnsi="Calibri" w:cs="Calibri" w:eastAsia="Calibri"/>
+                <w:color w:val="auto"/>
+                <w:spacing w:val="0"/>
+                <w:position w:val="0"/>
+                <w:sz w:val="22"/>
+                <w:shd w:fill="auto" w:val="clear"/>
+              </w:rPr>
+            </w:pPr>
+            <w:r>
+              <w:rPr>
+                <w:rFonts w:ascii="Calibri" w:hAnsi="Calibri" w:cs="Calibri" w:eastAsia="Calibri"/>
+                <w:color w:val="auto"/>
+                <w:spacing w:val="0"/>
+                <w:position w:val="0"/>
+                <w:sz w:val="22"/>
+                <w:shd w:fill="auto" w:val="clear"/>
+              </w:rPr>
+              <w:t xml:space="preserve">Sander Hopman</w:t>
+            </w:r>
+          </w:p>
+        </w:tc>
+      </w:tr>
+      <w:tr>
+        <w:trPr>
+          <w:trHeight w:val="765" w:hRule="auto"/>
+          <w:jc w:val="left"/>
+        </w:trPr>
+        <w:tc>
+          <w:tcPr>
+            <w:tcW w:w="1606" w:type="dxa"/>
+            <w:tcBorders>
+              <w:top w:val="single" w:color="000000" w:sz="4"/>
+              <w:left w:val="single" w:color="000000" w:sz="4"/>
+              <w:bottom w:val="single" w:color="000000" w:sz="4"/>
+              <w:right w:val="single" w:color="000000" w:sz="4"/>
+            </w:tcBorders>
+            <w:shd w:color="000000" w:fill="ffffff" w:val="clear"/>
+            <w:tcMar>
+              <w:left w:w="108" w:type="dxa"/>
+              <w:right w:w="108" w:type="dxa"/>
+            </w:tcMar>
+            <w:vAlign w:val="top"/>
+          </w:tcPr>
+          <w:p>
+            <w:pPr>
+              <w:spacing w:before="0" w:after="0" w:line="240"/>
+              <w:ind w:right="0" w:left="0" w:firstLine="0"/>
+              <w:jc w:val="left"/>
+              <w:rPr>
+                <w:rFonts w:ascii="Calibri" w:hAnsi="Calibri" w:cs="Calibri" w:eastAsia="Calibri"/>
+                <w:color w:val="auto"/>
+                <w:spacing w:val="0"/>
+                <w:position w:val="0"/>
+                <w:sz w:val="22"/>
+                <w:shd w:fill="auto" w:val="clear"/>
+              </w:rPr>
+            </w:pPr>
+            <w:r>
+              <w:rPr>
+                <w:rFonts w:ascii="Calibri" w:hAnsi="Calibri" w:cs="Calibri" w:eastAsia="Calibri"/>
+                <w:b/>
+                <w:i/>
+                <w:color w:val="auto"/>
+                <w:spacing w:val="0"/>
+                <w:position w:val="0"/>
+                <w:sz w:val="22"/>
+                <w:shd w:fill="auto" w:val="clear"/>
+              </w:rPr>
+              <w:t xml:space="preserve">Naam:</w:t>
+            </w:r>
+          </w:p>
+        </w:tc>
+        <w:tc>
+          <w:tcPr>
+            <w:tcW w:w="1770" w:type="dxa"/>
+            <w:tcBorders>
+              <w:top w:val="single" w:color="000000" w:sz="4"/>
+              <w:left w:val="single" w:color="000000" w:sz="4"/>
+              <w:bottom w:val="single" w:color="000000" w:sz="4"/>
+              <w:right w:val="single" w:color="000000" w:sz="4"/>
+            </w:tcBorders>
+            <w:shd w:color="000000" w:fill="ffffff" w:val="clear"/>
+            <w:tcMar>
+              <w:left w:w="108" w:type="dxa"/>
+              <w:right w:w="108" w:type="dxa"/>
+            </w:tcMar>
+            <w:vAlign w:val="top"/>
+          </w:tcPr>
+          <w:p>
+            <w:pPr>
+              <w:spacing w:before="0" w:after="0" w:line="240"/>
+              <w:ind w:right="0" w:left="0" w:firstLine="0"/>
+              <w:jc w:val="left"/>
+              <w:rPr>
+                <w:rFonts w:ascii="Calibri" w:hAnsi="Calibri" w:cs="Calibri" w:eastAsia="Calibri"/>
+                <w:color w:val="auto"/>
+                <w:spacing w:val="0"/>
+                <w:position w:val="0"/>
+                <w:sz w:val="22"/>
+                <w:shd w:fill="auto" w:val="clear"/>
+              </w:rPr>
+            </w:pPr>
+            <w:r>
+              <w:rPr>
+                <w:rFonts w:ascii="Calibri" w:hAnsi="Calibri" w:cs="Calibri" w:eastAsia="Calibri"/>
+                <w:b/>
+                <w:i/>
+                <w:color w:val="auto"/>
+                <w:spacing w:val="0"/>
+                <w:position w:val="0"/>
+                <w:sz w:val="22"/>
+                <w:shd w:fill="auto" w:val="clear"/>
+              </w:rPr>
+              <w:t xml:space="preserve">Wat heb ik gedaan?</w:t>
+            </w:r>
+          </w:p>
+        </w:tc>
+        <w:tc>
+          <w:tcPr>
+            <w:tcW w:w="1462" w:type="dxa"/>
+            <w:tcBorders>
+              <w:top w:val="single" w:color="000000" w:sz="4"/>
+              <w:left w:val="single" w:color="000000" w:sz="4"/>
+              <w:bottom w:val="single" w:color="000000" w:sz="4"/>
+              <w:right w:val="single" w:color="000000" w:sz="4"/>
+            </w:tcBorders>
+            <w:shd w:color="000000" w:fill="ffffff" w:val="clear"/>
+            <w:tcMar>
+              <w:left w:w="108" w:type="dxa"/>
+              <w:right w:w="108" w:type="dxa"/>
+            </w:tcMar>
+            <w:vAlign w:val="top"/>
+          </w:tcPr>
+          <w:p>
+            <w:pPr>
+              <w:spacing w:before="0" w:after="0" w:line="240"/>
+              <w:ind w:right="0" w:left="0" w:firstLine="0"/>
+              <w:jc w:val="left"/>
+              <w:rPr>
+                <w:rFonts w:ascii="Calibri" w:hAnsi="Calibri" w:cs="Calibri" w:eastAsia="Calibri"/>
+                <w:color w:val="auto"/>
+                <w:spacing w:val="0"/>
+                <w:position w:val="0"/>
+                <w:sz w:val="22"/>
+                <w:shd w:fill="auto" w:val="clear"/>
+              </w:rPr>
+            </w:pPr>
+            <w:r>
+              <w:rPr>
+                <w:rFonts w:ascii="Calibri" w:hAnsi="Calibri" w:cs="Calibri" w:eastAsia="Calibri"/>
+                <w:b/>
+                <w:i/>
+                <w:color w:val="auto"/>
+                <w:spacing w:val="0"/>
+                <w:position w:val="0"/>
+                <w:sz w:val="22"/>
+                <w:shd w:fill="auto" w:val="clear"/>
+              </w:rPr>
+              <w:t xml:space="preserve">Wat ga ik doen?</w:t>
+            </w:r>
+          </w:p>
+        </w:tc>
+        <w:tc>
+          <w:tcPr>
+            <w:tcW w:w="2127" w:type="dxa"/>
+            <w:tcBorders>
+              <w:top w:val="single" w:color="000000" w:sz="4"/>
+              <w:left w:val="single" w:color="000000" w:sz="4"/>
+              <w:bottom w:val="single" w:color="000000" w:sz="4"/>
+              <w:right w:val="single" w:color="000000" w:sz="4"/>
+            </w:tcBorders>
+            <w:shd w:color="000000" w:fill="ffffff" w:val="clear"/>
+            <w:tcMar>
+              <w:left w:w="108" w:type="dxa"/>
+              <w:right w:w="108" w:type="dxa"/>
+            </w:tcMar>
+            <w:vAlign w:val="top"/>
+          </w:tcPr>
+          <w:p>
+            <w:pPr>
+              <w:spacing w:before="0" w:after="0" w:line="240"/>
+              <w:ind w:right="0" w:left="0" w:firstLine="0"/>
+              <w:jc w:val="left"/>
+              <w:rPr>
+                <w:rFonts w:ascii="Calibri" w:hAnsi="Calibri" w:cs="Calibri" w:eastAsia="Calibri"/>
+                <w:color w:val="auto"/>
+                <w:spacing w:val="0"/>
+                <w:position w:val="0"/>
+                <w:sz w:val="22"/>
+                <w:shd w:fill="auto" w:val="clear"/>
+              </w:rPr>
+            </w:pPr>
+            <w:r>
+              <w:rPr>
+                <w:rFonts w:ascii="Calibri" w:hAnsi="Calibri" w:cs="Calibri" w:eastAsia="Calibri"/>
+                <w:b/>
+                <w:i/>
+                <w:color w:val="auto"/>
+                <w:spacing w:val="0"/>
+                <w:position w:val="0"/>
+                <w:sz w:val="22"/>
+                <w:shd w:fill="auto" w:val="clear"/>
+              </w:rPr>
+              <w:t xml:space="preserve">Welke obstakels /problemen houden mij tegen?</w:t>
+            </w:r>
+          </w:p>
+        </w:tc>
+        <w:tc>
+          <w:tcPr>
+            <w:tcW w:w="2169" w:type="dxa"/>
+            <w:tcBorders>
+              <w:top w:val="single" w:color="000000" w:sz="4"/>
+              <w:left w:val="single" w:color="000000" w:sz="4"/>
+              <w:bottom w:val="single" w:color="000000" w:sz="4"/>
+              <w:right w:val="single" w:color="000000" w:sz="4"/>
+            </w:tcBorders>
+            <w:shd w:color="000000" w:fill="ffffff" w:val="clear"/>
+            <w:tcMar>
+              <w:left w:w="108" w:type="dxa"/>
+              <w:right w:w="108" w:type="dxa"/>
+            </w:tcMar>
+            <w:vAlign w:val="top"/>
+          </w:tcPr>
+          <w:p>
+            <w:pPr>
+              <w:spacing w:before="0" w:after="0" w:line="240"/>
+              <w:ind w:right="0" w:left="0" w:firstLine="0"/>
+              <w:jc w:val="left"/>
+              <w:rPr>
+                <w:rFonts w:ascii="Calibri" w:hAnsi="Calibri" w:cs="Calibri" w:eastAsia="Calibri"/>
+                <w:color w:val="auto"/>
+                <w:spacing w:val="0"/>
+                <w:position w:val="0"/>
+                <w:sz w:val="22"/>
+                <w:shd w:fill="auto" w:val="clear"/>
+              </w:rPr>
+            </w:pPr>
+            <w:r>
+              <w:rPr>
+                <w:rFonts w:ascii="Calibri" w:hAnsi="Calibri" w:cs="Calibri" w:eastAsia="Calibri"/>
+                <w:b/>
+                <w:i/>
+                <w:color w:val="auto"/>
+                <w:spacing w:val="0"/>
+                <w:position w:val="0"/>
+                <w:sz w:val="22"/>
+                <w:shd w:fill="auto" w:val="clear"/>
+              </w:rPr>
+              <w:t xml:space="preserve">Afspraken om obstakels weg te nemen</w:t>
+            </w:r>
+          </w:p>
+        </w:tc>
+      </w:tr>
+      <w:tr>
+        <w:trPr>
+          <w:trHeight w:val="200" w:hRule="auto"/>
+          <w:jc w:val="left"/>
+        </w:trPr>
+        <w:tc>
+          <w:tcPr>
+            <w:tcW w:w="1606" w:type="dxa"/>
+            <w:tcBorders>
+              <w:top w:val="single" w:color="000000" w:sz="4"/>
+              <w:left w:val="single" w:color="000000" w:sz="4"/>
+              <w:bottom w:val="single" w:color="000000" w:sz="4"/>
+              <w:right w:val="single" w:color="000000" w:sz="4"/>
+            </w:tcBorders>
+            <w:shd w:color="000000" w:fill="ffffff" w:val="clear"/>
+            <w:tcMar>
+              <w:left w:w="108" w:type="dxa"/>
+              <w:right w:w="108" w:type="dxa"/>
+            </w:tcMar>
+            <w:vAlign w:val="top"/>
+          </w:tcPr>
+          <w:p>
+            <w:pPr>
+              <w:spacing w:before="0" w:after="0" w:line="240"/>
+              <w:ind w:right="0" w:left="0" w:firstLine="0"/>
+              <w:jc w:val="left"/>
+              <w:rPr>
+                <w:rFonts w:ascii="Calibri" w:hAnsi="Calibri" w:cs="Calibri" w:eastAsia="Calibri"/>
+                <w:color w:val="auto"/>
+                <w:spacing w:val="0"/>
+                <w:position w:val="0"/>
+                <w:sz w:val="22"/>
+                <w:shd w:fill="auto" w:val="clear"/>
+              </w:rPr>
+            </w:pPr>
+            <w:r>
+              <w:rPr>
+                <w:rFonts w:ascii="Calibri" w:hAnsi="Calibri" w:cs="Calibri" w:eastAsia="Calibri"/>
+                <w:i/>
+                <w:color w:val="auto"/>
+                <w:spacing w:val="0"/>
+                <w:position w:val="0"/>
+                <w:sz w:val="22"/>
+                <w:shd w:fill="auto" w:val="clear"/>
+              </w:rPr>
+              <w:t xml:space="preserve">Niek:</w:t>
+            </w:r>
+          </w:p>
+        </w:tc>
+        <w:tc>
+          <w:tcPr>
+            <w:tcW w:w="1770" w:type="dxa"/>
+            <w:tcBorders>
+              <w:top w:val="single" w:color="000000" w:sz="4"/>
+              <w:left w:val="single" w:color="000000" w:sz="4"/>
+              <w:bottom w:val="single" w:color="000000" w:sz="4"/>
+              <w:right w:val="single" w:color="000000" w:sz="4"/>
+            </w:tcBorders>
+            <w:shd w:color="000000" w:fill="ffffff" w:val="clear"/>
+            <w:tcMar>
+              <w:left w:w="108" w:type="dxa"/>
+              <w:right w:w="108" w:type="dxa"/>
+            </w:tcMar>
+            <w:vAlign w:val="top"/>
+          </w:tcPr>
+          <w:p>
+            <w:pPr>
+              <w:spacing w:before="0" w:after="0" w:line="240"/>
+              <w:ind w:right="0" w:left="0" w:firstLine="0"/>
+              <w:jc w:val="left"/>
+              <w:rPr>
+                <w:rFonts w:ascii="Calibri" w:hAnsi="Calibri" w:cs="Calibri" w:eastAsia="Calibri"/>
+                <w:color w:val="auto"/>
+                <w:spacing w:val="0"/>
+                <w:position w:val="0"/>
+                <w:sz w:val="22"/>
+                <w:shd w:fill="auto" w:val="clear"/>
+              </w:rPr>
+            </w:pPr>
+            <w:r>
+              <w:rPr>
+                <w:rFonts w:ascii="Calibri" w:hAnsi="Calibri" w:cs="Calibri" w:eastAsia="Calibri"/>
+                <w:color w:val="auto"/>
+                <w:spacing w:val="0"/>
+                <w:position w:val="0"/>
+                <w:sz w:val="22"/>
+                <w:shd w:fill="auto" w:val="clear"/>
+              </w:rPr>
+              <w:t xml:space="preserve">begonnen aan (S3 T4)</w:t>
+            </w:r>
+          </w:p>
+        </w:tc>
+        <w:tc>
+          <w:tcPr>
+            <w:tcW w:w="1462" w:type="dxa"/>
+            <w:tcBorders>
+              <w:top w:val="single" w:color="000000" w:sz="4"/>
+              <w:left w:val="single" w:color="000000" w:sz="4"/>
+              <w:bottom w:val="single" w:color="000000" w:sz="4"/>
+              <w:right w:val="single" w:color="000000" w:sz="4"/>
+            </w:tcBorders>
+            <w:shd w:color="000000" w:fill="ffffff" w:val="clear"/>
+            <w:tcMar>
+              <w:left w:w="108" w:type="dxa"/>
+              <w:right w:w="108" w:type="dxa"/>
+            </w:tcMar>
+            <w:vAlign w:val="top"/>
+          </w:tcPr>
+          <w:p>
+            <w:pPr>
+              <w:spacing w:before="0" w:after="0" w:line="240"/>
+              <w:ind w:right="0" w:left="0" w:firstLine="0"/>
+              <w:jc w:val="left"/>
+              <w:rPr>
+                <w:rFonts w:ascii="Calibri" w:hAnsi="Calibri" w:cs="Calibri" w:eastAsia="Calibri"/>
+                <w:color w:val="auto"/>
+                <w:spacing w:val="0"/>
+                <w:position w:val="0"/>
+                <w:sz w:val="22"/>
+                <w:shd w:fill="auto" w:val="clear"/>
+              </w:rPr>
+            </w:pPr>
+            <w:r>
+              <w:rPr>
+                <w:rFonts w:ascii="Calibri" w:hAnsi="Calibri" w:cs="Calibri" w:eastAsia="Calibri"/>
+                <w:color w:val="auto"/>
+                <w:spacing w:val="0"/>
+                <w:position w:val="0"/>
+                <w:sz w:val="22"/>
+                <w:shd w:fill="auto" w:val="clear"/>
+              </w:rPr>
+              <w:t xml:space="preserve">afmaken van (S3 T4)</w:t>
             </w:r>
           </w:p>
         </w:tc>

</xml_diff>

<commit_message>
got the finger rigging done (S5 T5) finishing up for the day
</commit_message>
<xml_diff>
--- a/documentation/daily-standup.docx
+++ b/documentation/daily-standup.docx
@@ -13468,7 +13468,6 @@
                 <w:spacing w:val="0"/>
                 <w:position w:val="0"/>
                 <w:sz w:val="22"/>
-                <w:shd w:fill="auto" w:val="clear"/>
               </w:rPr>
             </w:pPr>
             <w:r>
@@ -13513,7 +13512,6 @@
                 <w:spacing w:val="0"/>
                 <w:position w:val="0"/>
                 <w:sz w:val="22"/>
-                <w:shd w:fill="auto" w:val="clear"/>
               </w:rPr>
             </w:pPr>
             <w:r>
@@ -13556,7 +13554,6 @@
                 <w:spacing w:val="0"/>
                 <w:position w:val="0"/>
                 <w:sz w:val="22"/>
-                <w:shd w:fill="auto" w:val="clear"/>
               </w:rPr>
             </w:pPr>
             <w:r>
@@ -13602,7 +13599,6 @@
                 <w:spacing w:val="0"/>
                 <w:position w:val="0"/>
                 <w:sz w:val="22"/>
-                <w:shd w:fill="auto" w:val="clear"/>
               </w:rPr>
             </w:pPr>
             <w:r>
@@ -13651,7 +13647,6 @@
                 <w:spacing w:val="0"/>
                 <w:position w:val="0"/>
                 <w:sz w:val="22"/>
-                <w:shd w:fill="auto" w:val="clear"/>
               </w:rPr>
             </w:pPr>
             <w:r>
@@ -13696,7 +13691,6 @@
                 <w:spacing w:val="0"/>
                 <w:position w:val="0"/>
                 <w:sz w:val="22"/>
-                <w:shd w:fill="auto" w:val="clear"/>
               </w:rPr>
             </w:pPr>
             <w:r>
@@ -13745,7 +13739,6 @@
                 <w:spacing w:val="0"/>
                 <w:position w:val="0"/>
                 <w:sz w:val="22"/>
-                <w:shd w:fill="auto" w:val="clear"/>
               </w:rPr>
             </w:pPr>
             <w:r>
@@ -13790,7 +13783,6 @@
                 <w:spacing w:val="0"/>
                 <w:position w:val="0"/>
                 <w:sz w:val="22"/>
-                <w:shd w:fill="auto" w:val="clear"/>
               </w:rPr>
             </w:pPr>
             <w:r>
@@ -13835,7 +13827,6 @@
                 <w:spacing w:val="0"/>
                 <w:position w:val="0"/>
                 <w:sz w:val="22"/>
-                <w:shd w:fill="auto" w:val="clear"/>
               </w:rPr>
             </w:pPr>
             <w:r>
@@ -13880,7 +13871,6 @@
                 <w:spacing w:val="0"/>
                 <w:position w:val="0"/>
                 <w:sz w:val="22"/>
-                <w:shd w:fill="auto" w:val="clear"/>
               </w:rPr>
             </w:pPr>
             <w:r>
@@ -13925,7 +13915,6 @@
                 <w:spacing w:val="0"/>
                 <w:position w:val="0"/>
                 <w:sz w:val="22"/>
-                <w:shd w:fill="auto" w:val="clear"/>
               </w:rPr>
             </w:pPr>
             <w:r>
@@ -13976,7 +13965,6 @@
                 <w:spacing w:val="0"/>
                 <w:position w:val="0"/>
                 <w:sz w:val="22"/>
-                <w:shd w:fill="auto" w:val="clear"/>
               </w:rPr>
             </w:pPr>
             <w:r>
@@ -14098,7 +14086,6 @@
                 <w:spacing w:val="0"/>
                 <w:position w:val="0"/>
                 <w:sz w:val="22"/>
-                <w:shd w:fill="auto" w:val="clear"/>
               </w:rPr>
             </w:pPr>
             <w:r>
@@ -14141,7 +14128,6 @@
                 <w:spacing w:val="0"/>
                 <w:position w:val="0"/>
                 <w:sz w:val="22"/>
-                <w:shd w:fill="auto" w:val="clear"/>
               </w:rPr>
             </w:pPr>
             <w:r>
@@ -14154,6 +14140,761 @@
                 <w:shd w:fill="auto" w:val="clear"/>
               </w:rPr>
               <w:t xml:space="preserve">learn how to rig an already existing model (S5 T4).</w:t>
+            </w:r>
+          </w:p>
+        </w:tc>
+        <w:tc>
+          <w:tcPr>
+            <w:tcW w:w="2127" w:type="dxa"/>
+            <w:tcBorders>
+              <w:top w:val="single" w:color="000000" w:sz="4"/>
+              <w:left w:val="single" w:color="000000" w:sz="4"/>
+              <w:bottom w:val="single" w:color="000000" w:sz="4"/>
+              <w:right w:val="single" w:color="000000" w:sz="4"/>
+            </w:tcBorders>
+            <w:shd w:color="000000" w:fill="ffffff" w:val="clear"/>
+            <w:tcMar>
+              <w:left w:w="108" w:type="dxa"/>
+              <w:right w:w="108" w:type="dxa"/>
+            </w:tcMar>
+            <w:vAlign w:val="top"/>
+          </w:tcPr>
+          <w:p>
+            <w:pPr>
+              <w:spacing w:before="0" w:after="0" w:line="240"/>
+              <w:ind w:right="0" w:left="0" w:firstLine="0"/>
+              <w:jc w:val="left"/>
+              <w:rPr>
+                <w:rFonts w:ascii="Calibri" w:hAnsi="Calibri" w:cs="Calibri" w:eastAsia="Calibri"/>
+                <w:color w:val="auto"/>
+                <w:spacing w:val="0"/>
+                <w:position w:val="0"/>
+                <w:sz w:val="22"/>
+              </w:rPr>
+            </w:pPr>
+            <w:r>
+              <w:rPr>
+                <w:rFonts w:ascii="Calibri" w:hAnsi="Calibri" w:cs="Calibri" w:eastAsia="Calibri"/>
+                <w:color w:val="auto"/>
+                <w:spacing w:val="0"/>
+                <w:position w:val="0"/>
+                <w:sz w:val="22"/>
+                <w:shd w:fill="auto" w:val="clear"/>
+              </w:rPr>
+              <w:t xml:space="preserve">nvt.</w:t>
+            </w:r>
+          </w:p>
+        </w:tc>
+        <w:tc>
+          <w:tcPr>
+            <w:tcW w:w="2169" w:type="dxa"/>
+            <w:tcBorders>
+              <w:top w:val="single" w:color="000000" w:sz="4"/>
+              <w:left w:val="single" w:color="000000" w:sz="4"/>
+              <w:bottom w:val="single" w:color="000000" w:sz="4"/>
+              <w:right w:val="single" w:color="000000" w:sz="4"/>
+            </w:tcBorders>
+            <w:shd w:color="000000" w:fill="ffffff" w:val="clear"/>
+            <w:tcMar>
+              <w:left w:w="108" w:type="dxa"/>
+              <w:right w:w="108" w:type="dxa"/>
+            </w:tcMar>
+            <w:vAlign w:val="top"/>
+          </w:tcPr>
+          <w:p>
+            <w:pPr>
+              <w:spacing w:before="0" w:after="0" w:line="240"/>
+              <w:ind w:right="0" w:left="0" w:firstLine="0"/>
+              <w:jc w:val="left"/>
+              <w:rPr>
+                <w:rFonts w:ascii="Calibri" w:hAnsi="Calibri" w:cs="Calibri" w:eastAsia="Calibri"/>
+                <w:color w:val="auto"/>
+                <w:spacing w:val="0"/>
+                <w:position w:val="0"/>
+                <w:sz w:val="22"/>
+              </w:rPr>
+            </w:pPr>
+            <w:r>
+              <w:rPr>
+                <w:rFonts w:ascii="Calibri" w:hAnsi="Calibri" w:cs="Calibri" w:eastAsia="Calibri"/>
+                <w:color w:val="auto"/>
+                <w:spacing w:val="0"/>
+                <w:position w:val="0"/>
+                <w:sz w:val="22"/>
+                <w:shd w:fill="auto" w:val="clear"/>
+              </w:rPr>
+              <w:t xml:space="preserve">nvt.</w:t>
+            </w:r>
+          </w:p>
+        </w:tc>
+      </w:tr>
+    </w:tbl>
+    <w:p>
+      <w:pPr>
+        <w:spacing w:before="0" w:after="160" w:line="259"/>
+        <w:ind w:right="0" w:left="0" w:firstLine="0"/>
+        <w:jc w:val="left"/>
+        <w:rPr>
+          <w:rFonts w:ascii="Calibri" w:hAnsi="Calibri" w:cs="Calibri" w:eastAsia="Calibri"/>
+          <w:color w:val="auto"/>
+          <w:spacing w:val="0"/>
+          <w:position w:val="0"/>
+          <w:sz w:val="22"/>
+          <w:shd w:fill="auto" w:val="clear"/>
+        </w:rPr>
+      </w:pPr>
+    </w:p>
+    <w:tbl>
+      <w:tblPr>
+        <w:tblInd w:w="108" w:type="dxa"/>
+      </w:tblPr>
+      <w:tblGrid>
+        <w:gridCol w:w="1606"/>
+        <w:gridCol w:w="1770"/>
+        <w:gridCol w:w="1462"/>
+        <w:gridCol w:w="2127"/>
+        <w:gridCol w:w="2169"/>
+      </w:tblGrid>
+      <w:tr>
+        <w:trPr>
+          <w:trHeight w:val="1" w:hRule="atLeast"/>
+          <w:jc w:val="left"/>
+        </w:trPr>
+        <w:tc>
+          <w:tcPr>
+            <w:tcW w:w="1606" w:type="dxa"/>
+            <w:tcBorders>
+              <w:top w:val="single" w:color="000000" w:sz="4"/>
+              <w:left w:val="single" w:color="000000" w:sz="4"/>
+              <w:bottom w:val="single" w:color="000000" w:sz="4"/>
+              <w:right w:val="single" w:color="000000" w:sz="4"/>
+            </w:tcBorders>
+            <w:shd w:color="000000" w:fill="ffffff" w:val="clear"/>
+            <w:tcMar>
+              <w:left w:w="108" w:type="dxa"/>
+              <w:right w:w="108" w:type="dxa"/>
+            </w:tcMar>
+            <w:vAlign w:val="top"/>
+          </w:tcPr>
+          <w:p>
+            <w:pPr>
+              <w:spacing w:before="0" w:after="0" w:line="240"/>
+              <w:ind w:right="0" w:left="0" w:firstLine="0"/>
+              <w:jc w:val="left"/>
+              <w:rPr>
+                <w:rFonts w:ascii="Calibri" w:hAnsi="Calibri" w:cs="Calibri" w:eastAsia="Calibri"/>
+                <w:color w:val="auto"/>
+                <w:spacing w:val="0"/>
+                <w:position w:val="0"/>
+                <w:sz w:val="22"/>
+                <w:shd w:fill="auto" w:val="clear"/>
+              </w:rPr>
+            </w:pPr>
+            <w:r>
+              <w:rPr>
+                <w:rFonts w:ascii="Calibri" w:hAnsi="Calibri" w:cs="Calibri" w:eastAsia="Calibri"/>
+                <w:b/>
+                <w:i/>
+                <w:color w:val="auto"/>
+                <w:spacing w:val="0"/>
+                <w:position w:val="0"/>
+                <w:sz w:val="22"/>
+                <w:shd w:fill="auto" w:val="clear"/>
+              </w:rPr>
+              <w:t xml:space="preserve">Datum:</w:t>
+            </w:r>
+          </w:p>
+        </w:tc>
+        <w:tc>
+          <w:tcPr>
+            <w:tcW w:w="1770" w:type="dxa"/>
+            <w:tcBorders>
+              <w:top w:val="single" w:color="000000" w:sz="4"/>
+              <w:left w:val="single" w:color="000000" w:sz="4"/>
+              <w:bottom w:val="single" w:color="000000" w:sz="4"/>
+              <w:right w:val="single" w:color="000000" w:sz="4"/>
+            </w:tcBorders>
+            <w:shd w:color="000000" w:fill="ffffff" w:val="clear"/>
+            <w:tcMar>
+              <w:left w:w="108" w:type="dxa"/>
+              <w:right w:w="108" w:type="dxa"/>
+            </w:tcMar>
+            <w:vAlign w:val="top"/>
+          </w:tcPr>
+          <w:p>
+            <w:pPr>
+              <w:spacing w:before="0" w:after="0" w:line="240"/>
+              <w:ind w:right="0" w:left="0" w:firstLine="0"/>
+              <w:jc w:val="left"/>
+              <w:rPr>
+                <w:rFonts w:ascii="Calibri" w:hAnsi="Calibri" w:cs="Calibri" w:eastAsia="Calibri"/>
+                <w:color w:val="auto"/>
+                <w:spacing w:val="0"/>
+                <w:position w:val="0"/>
+                <w:sz w:val="22"/>
+                <w:shd w:fill="auto" w:val="clear"/>
+              </w:rPr>
+            </w:pPr>
+            <w:r>
+              <w:rPr>
+                <w:rFonts w:ascii="Calibri" w:hAnsi="Calibri" w:cs="Calibri" w:eastAsia="Calibri"/>
+                <w:color w:val="auto"/>
+                <w:spacing w:val="0"/>
+                <w:position w:val="0"/>
+                <w:sz w:val="22"/>
+                <w:shd w:fill="auto" w:val="clear"/>
+              </w:rPr>
+              <w:t xml:space="preserve">13-5-2024</w:t>
+            </w:r>
+          </w:p>
+        </w:tc>
+        <w:tc>
+          <w:tcPr>
+            <w:tcW w:w="1462" w:type="dxa"/>
+            <w:tcBorders>
+              <w:top w:val="single" w:color="000000" w:sz="4"/>
+              <w:left w:val="single" w:color="000000" w:sz="4"/>
+              <w:bottom w:val="single" w:color="000000" w:sz="4"/>
+              <w:right w:val="single" w:color="000000" w:sz="4"/>
+            </w:tcBorders>
+            <w:shd w:color="000000" w:fill="ffffff" w:val="clear"/>
+            <w:tcMar>
+              <w:left w:w="108" w:type="dxa"/>
+              <w:right w:w="108" w:type="dxa"/>
+            </w:tcMar>
+            <w:vAlign w:val="top"/>
+          </w:tcPr>
+          <w:p>
+            <w:pPr>
+              <w:spacing w:before="0" w:after="0" w:line="240"/>
+              <w:ind w:right="0" w:left="0" w:firstLine="0"/>
+              <w:jc w:val="left"/>
+              <w:rPr>
+                <w:rFonts w:ascii="Calibri" w:hAnsi="Calibri" w:cs="Calibri" w:eastAsia="Calibri"/>
+                <w:color w:val="auto"/>
+                <w:spacing w:val="0"/>
+                <w:position w:val="0"/>
+                <w:sz w:val="22"/>
+                <w:shd w:fill="auto" w:val="clear"/>
+              </w:rPr>
+            </w:pPr>
+            <w:r>
+              <w:rPr>
+                <w:rFonts w:ascii="Calibri" w:hAnsi="Calibri" w:cs="Calibri" w:eastAsia="Calibri"/>
+                <w:b/>
+                <w:i/>
+                <w:color w:val="auto"/>
+                <w:spacing w:val="0"/>
+                <w:position w:val="0"/>
+                <w:sz w:val="22"/>
+                <w:shd w:fill="auto" w:val="clear"/>
+              </w:rPr>
+              <w:t xml:space="preserve">Tijd:</w:t>
+            </w:r>
+          </w:p>
+        </w:tc>
+        <w:tc>
+          <w:tcPr>
+            <w:tcW w:w="4296" w:type="dxa"/>
+            <w:gridSpan w:val="2"/>
+            <w:tcBorders>
+              <w:top w:val="single" w:color="000000" w:sz="4"/>
+              <w:left w:val="single" w:color="000000" w:sz="4"/>
+              <w:bottom w:val="single" w:color="000000" w:sz="4"/>
+              <w:right w:val="single" w:color="000000" w:sz="4"/>
+            </w:tcBorders>
+            <w:shd w:color="000000" w:fill="ffffff" w:val="clear"/>
+            <w:tcMar>
+              <w:left w:w="108" w:type="dxa"/>
+              <w:right w:w="108" w:type="dxa"/>
+            </w:tcMar>
+            <w:vAlign w:val="top"/>
+          </w:tcPr>
+          <w:p>
+            <w:pPr>
+              <w:spacing w:before="0" w:after="0" w:line="240"/>
+              <w:ind w:right="0" w:left="0" w:firstLine="0"/>
+              <w:jc w:val="left"/>
+              <w:rPr>
+                <w:rFonts w:ascii="Calibri" w:hAnsi="Calibri" w:cs="Calibri" w:eastAsia="Calibri"/>
+                <w:color w:val="auto"/>
+                <w:spacing w:val="0"/>
+                <w:position w:val="0"/>
+                <w:sz w:val="22"/>
+                <w:shd w:fill="auto" w:val="clear"/>
+              </w:rPr>
+            </w:pPr>
+            <w:r>
+              <w:rPr>
+                <w:rFonts w:ascii="Calibri" w:hAnsi="Calibri" w:cs="Calibri" w:eastAsia="Calibri"/>
+                <w:color w:val="auto"/>
+                <w:spacing w:val="0"/>
+                <w:position w:val="0"/>
+                <w:sz w:val="22"/>
+                <w:shd w:fill="auto" w:val="clear"/>
+              </w:rPr>
+              <w:t xml:space="preserve">9:24</w:t>
+            </w:r>
+          </w:p>
+        </w:tc>
+      </w:tr>
+      <w:tr>
+        <w:trPr>
+          <w:trHeight w:val="1" w:hRule="atLeast"/>
+          <w:jc w:val="left"/>
+        </w:trPr>
+        <w:tc>
+          <w:tcPr>
+            <w:tcW w:w="1606" w:type="dxa"/>
+            <w:tcBorders>
+              <w:top w:val="single" w:color="000000" w:sz="4"/>
+              <w:left w:val="single" w:color="000000" w:sz="4"/>
+              <w:bottom w:val="single" w:color="000000" w:sz="4"/>
+              <w:right w:val="single" w:color="000000" w:sz="4"/>
+            </w:tcBorders>
+            <w:shd w:color="000000" w:fill="ffffff" w:val="clear"/>
+            <w:tcMar>
+              <w:left w:w="108" w:type="dxa"/>
+              <w:right w:w="108" w:type="dxa"/>
+            </w:tcMar>
+            <w:vAlign w:val="top"/>
+          </w:tcPr>
+          <w:p>
+            <w:pPr>
+              <w:spacing w:before="0" w:after="0" w:line="240"/>
+              <w:ind w:right="0" w:left="0" w:firstLine="0"/>
+              <w:jc w:val="left"/>
+              <w:rPr>
+                <w:rFonts w:ascii="Calibri" w:hAnsi="Calibri" w:cs="Calibri" w:eastAsia="Calibri"/>
+                <w:color w:val="auto"/>
+                <w:spacing w:val="0"/>
+                <w:position w:val="0"/>
+                <w:sz w:val="22"/>
+                <w:shd w:fill="auto" w:val="clear"/>
+              </w:rPr>
+            </w:pPr>
+            <w:r>
+              <w:rPr>
+                <w:rFonts w:ascii="Calibri" w:hAnsi="Calibri" w:cs="Calibri" w:eastAsia="Calibri"/>
+                <w:i/>
+                <w:color w:val="auto"/>
+                <w:spacing w:val="0"/>
+                <w:position w:val="0"/>
+                <w:sz w:val="22"/>
+                <w:shd w:fill="auto" w:val="clear"/>
+              </w:rPr>
+              <w:t xml:space="preserve">Scrummaster:</w:t>
+            </w:r>
+          </w:p>
+        </w:tc>
+        <w:tc>
+          <w:tcPr>
+            <w:tcW w:w="7528" w:type="dxa"/>
+            <w:gridSpan w:val="4"/>
+            <w:tcBorders>
+              <w:top w:val="single" w:color="000000" w:sz="4"/>
+              <w:left w:val="single" w:color="000000" w:sz="4"/>
+              <w:bottom w:val="single" w:color="000000" w:sz="4"/>
+              <w:right w:val="single" w:color="000000" w:sz="4"/>
+            </w:tcBorders>
+            <w:shd w:color="000000" w:fill="ffffff" w:val="clear"/>
+            <w:tcMar>
+              <w:left w:w="108" w:type="dxa"/>
+              <w:right w:w="108" w:type="dxa"/>
+            </w:tcMar>
+            <w:vAlign w:val="top"/>
+          </w:tcPr>
+          <w:p>
+            <w:pPr>
+              <w:spacing w:before="0" w:after="0" w:line="240"/>
+              <w:ind w:right="0" w:left="0" w:firstLine="0"/>
+              <w:jc w:val="left"/>
+              <w:rPr>
+                <w:rFonts w:ascii="Calibri" w:hAnsi="Calibri" w:cs="Calibri" w:eastAsia="Calibri"/>
+                <w:color w:val="auto"/>
+                <w:spacing w:val="0"/>
+                <w:position w:val="0"/>
+                <w:sz w:val="22"/>
+                <w:shd w:fill="auto" w:val="clear"/>
+              </w:rPr>
+            </w:pPr>
+            <w:r>
+              <w:rPr>
+                <w:rFonts w:ascii="Calibri" w:hAnsi="Calibri" w:cs="Calibri" w:eastAsia="Calibri"/>
+                <w:color w:val="auto"/>
+                <w:spacing w:val="0"/>
+                <w:position w:val="0"/>
+                <w:sz w:val="22"/>
+                <w:shd w:fill="auto" w:val="clear"/>
+              </w:rPr>
+              <w:t xml:space="preserve">Sander Hopman</w:t>
+            </w:r>
+          </w:p>
+        </w:tc>
+      </w:tr>
+      <w:tr>
+        <w:trPr>
+          <w:trHeight w:val="1" w:hRule="atLeast"/>
+          <w:jc w:val="left"/>
+        </w:trPr>
+        <w:tc>
+          <w:tcPr>
+            <w:tcW w:w="1606" w:type="dxa"/>
+            <w:tcBorders>
+              <w:top w:val="single" w:color="000000" w:sz="4"/>
+              <w:left w:val="single" w:color="000000" w:sz="4"/>
+              <w:bottom w:val="single" w:color="000000" w:sz="4"/>
+              <w:right w:val="single" w:color="000000" w:sz="4"/>
+            </w:tcBorders>
+            <w:shd w:color="000000" w:fill="ffffff" w:val="clear"/>
+            <w:tcMar>
+              <w:left w:w="108" w:type="dxa"/>
+              <w:right w:w="108" w:type="dxa"/>
+            </w:tcMar>
+            <w:vAlign w:val="top"/>
+          </w:tcPr>
+          <w:p>
+            <w:pPr>
+              <w:spacing w:before="0" w:after="0" w:line="240"/>
+              <w:ind w:right="0" w:left="0" w:firstLine="0"/>
+              <w:jc w:val="left"/>
+              <w:rPr>
+                <w:rFonts w:ascii="Calibri" w:hAnsi="Calibri" w:cs="Calibri" w:eastAsia="Calibri"/>
+                <w:color w:val="auto"/>
+                <w:spacing w:val="0"/>
+                <w:position w:val="0"/>
+                <w:sz w:val="22"/>
+                <w:shd w:fill="auto" w:val="clear"/>
+              </w:rPr>
+            </w:pPr>
+            <w:r>
+              <w:rPr>
+                <w:rFonts w:ascii="Calibri" w:hAnsi="Calibri" w:cs="Calibri" w:eastAsia="Calibri"/>
+                <w:b/>
+                <w:i/>
+                <w:color w:val="auto"/>
+                <w:spacing w:val="0"/>
+                <w:position w:val="0"/>
+                <w:sz w:val="22"/>
+                <w:shd w:fill="auto" w:val="clear"/>
+              </w:rPr>
+              <w:t xml:space="preserve">Naam:</w:t>
+            </w:r>
+          </w:p>
+        </w:tc>
+        <w:tc>
+          <w:tcPr>
+            <w:tcW w:w="1770" w:type="dxa"/>
+            <w:tcBorders>
+              <w:top w:val="single" w:color="000000" w:sz="4"/>
+              <w:left w:val="single" w:color="000000" w:sz="4"/>
+              <w:bottom w:val="single" w:color="000000" w:sz="4"/>
+              <w:right w:val="single" w:color="000000" w:sz="4"/>
+            </w:tcBorders>
+            <w:shd w:color="000000" w:fill="ffffff" w:val="clear"/>
+            <w:tcMar>
+              <w:left w:w="108" w:type="dxa"/>
+              <w:right w:w="108" w:type="dxa"/>
+            </w:tcMar>
+            <w:vAlign w:val="top"/>
+          </w:tcPr>
+          <w:p>
+            <w:pPr>
+              <w:spacing w:before="0" w:after="0" w:line="240"/>
+              <w:ind w:right="0" w:left="0" w:firstLine="0"/>
+              <w:jc w:val="left"/>
+              <w:rPr>
+                <w:rFonts w:ascii="Calibri" w:hAnsi="Calibri" w:cs="Calibri" w:eastAsia="Calibri"/>
+                <w:color w:val="auto"/>
+                <w:spacing w:val="0"/>
+                <w:position w:val="0"/>
+                <w:sz w:val="22"/>
+                <w:shd w:fill="auto" w:val="clear"/>
+              </w:rPr>
+            </w:pPr>
+            <w:r>
+              <w:rPr>
+                <w:rFonts w:ascii="Calibri" w:hAnsi="Calibri" w:cs="Calibri" w:eastAsia="Calibri"/>
+                <w:b/>
+                <w:i/>
+                <w:color w:val="auto"/>
+                <w:spacing w:val="0"/>
+                <w:position w:val="0"/>
+                <w:sz w:val="22"/>
+                <w:shd w:fill="auto" w:val="clear"/>
+              </w:rPr>
+              <w:t xml:space="preserve">Wat heb ik gedaan?</w:t>
+            </w:r>
+          </w:p>
+        </w:tc>
+        <w:tc>
+          <w:tcPr>
+            <w:tcW w:w="1462" w:type="dxa"/>
+            <w:tcBorders>
+              <w:top w:val="single" w:color="000000" w:sz="4"/>
+              <w:left w:val="single" w:color="000000" w:sz="4"/>
+              <w:bottom w:val="single" w:color="000000" w:sz="4"/>
+              <w:right w:val="single" w:color="000000" w:sz="4"/>
+            </w:tcBorders>
+            <w:shd w:color="000000" w:fill="ffffff" w:val="clear"/>
+            <w:tcMar>
+              <w:left w:w="108" w:type="dxa"/>
+              <w:right w:w="108" w:type="dxa"/>
+            </w:tcMar>
+            <w:vAlign w:val="top"/>
+          </w:tcPr>
+          <w:p>
+            <w:pPr>
+              <w:spacing w:before="0" w:after="0" w:line="240"/>
+              <w:ind w:right="0" w:left="0" w:firstLine="0"/>
+              <w:jc w:val="left"/>
+              <w:rPr>
+                <w:rFonts w:ascii="Calibri" w:hAnsi="Calibri" w:cs="Calibri" w:eastAsia="Calibri"/>
+                <w:color w:val="auto"/>
+                <w:spacing w:val="0"/>
+                <w:position w:val="0"/>
+                <w:sz w:val="22"/>
+                <w:shd w:fill="auto" w:val="clear"/>
+              </w:rPr>
+            </w:pPr>
+            <w:r>
+              <w:rPr>
+                <w:rFonts w:ascii="Calibri" w:hAnsi="Calibri" w:cs="Calibri" w:eastAsia="Calibri"/>
+                <w:b/>
+                <w:i/>
+                <w:color w:val="auto"/>
+                <w:spacing w:val="0"/>
+                <w:position w:val="0"/>
+                <w:sz w:val="22"/>
+                <w:shd w:fill="auto" w:val="clear"/>
+              </w:rPr>
+              <w:t xml:space="preserve">Wat ga ik doen?</w:t>
+            </w:r>
+          </w:p>
+        </w:tc>
+        <w:tc>
+          <w:tcPr>
+            <w:tcW w:w="2127" w:type="dxa"/>
+            <w:tcBorders>
+              <w:top w:val="single" w:color="000000" w:sz="4"/>
+              <w:left w:val="single" w:color="000000" w:sz="4"/>
+              <w:bottom w:val="single" w:color="000000" w:sz="4"/>
+              <w:right w:val="single" w:color="000000" w:sz="4"/>
+            </w:tcBorders>
+            <w:shd w:color="000000" w:fill="ffffff" w:val="clear"/>
+            <w:tcMar>
+              <w:left w:w="108" w:type="dxa"/>
+              <w:right w:w="108" w:type="dxa"/>
+            </w:tcMar>
+            <w:vAlign w:val="top"/>
+          </w:tcPr>
+          <w:p>
+            <w:pPr>
+              <w:spacing w:before="0" w:after="0" w:line="240"/>
+              <w:ind w:right="0" w:left="0" w:firstLine="0"/>
+              <w:jc w:val="left"/>
+              <w:rPr>
+                <w:rFonts w:ascii="Calibri" w:hAnsi="Calibri" w:cs="Calibri" w:eastAsia="Calibri"/>
+                <w:color w:val="auto"/>
+                <w:spacing w:val="0"/>
+                <w:position w:val="0"/>
+                <w:sz w:val="22"/>
+                <w:shd w:fill="auto" w:val="clear"/>
+              </w:rPr>
+            </w:pPr>
+            <w:r>
+              <w:rPr>
+                <w:rFonts w:ascii="Calibri" w:hAnsi="Calibri" w:cs="Calibri" w:eastAsia="Calibri"/>
+                <w:b/>
+                <w:i/>
+                <w:color w:val="auto"/>
+                <w:spacing w:val="0"/>
+                <w:position w:val="0"/>
+                <w:sz w:val="22"/>
+                <w:shd w:fill="auto" w:val="clear"/>
+              </w:rPr>
+              <w:t xml:space="preserve">Welke obstakels /problemen houden mij tegen?</w:t>
+            </w:r>
+          </w:p>
+        </w:tc>
+        <w:tc>
+          <w:tcPr>
+            <w:tcW w:w="2169" w:type="dxa"/>
+            <w:tcBorders>
+              <w:top w:val="single" w:color="000000" w:sz="4"/>
+              <w:left w:val="single" w:color="000000" w:sz="4"/>
+              <w:bottom w:val="single" w:color="000000" w:sz="4"/>
+              <w:right w:val="single" w:color="000000" w:sz="4"/>
+            </w:tcBorders>
+            <w:shd w:color="000000" w:fill="ffffff" w:val="clear"/>
+            <w:tcMar>
+              <w:left w:w="108" w:type="dxa"/>
+              <w:right w:w="108" w:type="dxa"/>
+            </w:tcMar>
+            <w:vAlign w:val="top"/>
+          </w:tcPr>
+          <w:p>
+            <w:pPr>
+              <w:spacing w:before="0" w:after="0" w:line="240"/>
+              <w:ind w:right="0" w:left="0" w:firstLine="0"/>
+              <w:jc w:val="left"/>
+              <w:rPr>
+                <w:rFonts w:ascii="Calibri" w:hAnsi="Calibri" w:cs="Calibri" w:eastAsia="Calibri"/>
+                <w:color w:val="auto"/>
+                <w:spacing w:val="0"/>
+                <w:position w:val="0"/>
+                <w:sz w:val="22"/>
+                <w:shd w:fill="auto" w:val="clear"/>
+              </w:rPr>
+            </w:pPr>
+            <w:r>
+              <w:rPr>
+                <w:rFonts w:ascii="Calibri" w:hAnsi="Calibri" w:cs="Calibri" w:eastAsia="Calibri"/>
+                <w:b/>
+                <w:i/>
+                <w:color w:val="auto"/>
+                <w:spacing w:val="0"/>
+                <w:position w:val="0"/>
+                <w:sz w:val="22"/>
+                <w:shd w:fill="auto" w:val="clear"/>
+              </w:rPr>
+              <w:t xml:space="preserve">Afspraken om obstakels weg te nemen</w:t>
+            </w:r>
+          </w:p>
+        </w:tc>
+      </w:tr>
+      <w:tr>
+        <w:trPr>
+          <w:trHeight w:val="200" w:hRule="auto"/>
+          <w:jc w:val="left"/>
+        </w:trPr>
+        <w:tc>
+          <w:tcPr>
+            <w:tcW w:w="1606" w:type="dxa"/>
+            <w:tcBorders>
+              <w:top w:val="single" w:color="000000" w:sz="4"/>
+              <w:left w:val="single" w:color="000000" w:sz="4"/>
+              <w:bottom w:val="single" w:color="000000" w:sz="4"/>
+              <w:right w:val="single" w:color="000000" w:sz="4"/>
+            </w:tcBorders>
+            <w:shd w:color="000000" w:fill="ffffff" w:val="clear"/>
+            <w:tcMar>
+              <w:left w:w="108" w:type="dxa"/>
+              <w:right w:w="108" w:type="dxa"/>
+            </w:tcMar>
+            <w:vAlign w:val="top"/>
+          </w:tcPr>
+          <w:p>
+            <w:pPr>
+              <w:spacing w:before="0" w:after="0" w:line="240"/>
+              <w:ind w:right="0" w:left="0" w:firstLine="0"/>
+              <w:jc w:val="left"/>
+              <w:rPr>
+                <w:rFonts w:ascii="Calibri" w:hAnsi="Calibri" w:cs="Calibri" w:eastAsia="Calibri"/>
+                <w:color w:val="auto"/>
+                <w:spacing w:val="0"/>
+                <w:position w:val="0"/>
+                <w:sz w:val="22"/>
+                <w:shd w:fill="auto" w:val="clear"/>
+              </w:rPr>
+            </w:pPr>
+            <w:r>
+              <w:rPr>
+                <w:rFonts w:ascii="Calibri" w:hAnsi="Calibri" w:cs="Calibri" w:eastAsia="Calibri"/>
+                <w:i/>
+                <w:color w:val="auto"/>
+                <w:spacing w:val="0"/>
+                <w:position w:val="0"/>
+                <w:sz w:val="22"/>
+                <w:shd w:fill="auto" w:val="clear"/>
+              </w:rPr>
+              <w:t xml:space="preserve">Niek:</w:t>
+            </w:r>
+          </w:p>
+        </w:tc>
+        <w:tc>
+          <w:tcPr>
+            <w:tcW w:w="1770" w:type="dxa"/>
+            <w:tcBorders>
+              <w:top w:val="single" w:color="000000" w:sz="4"/>
+              <w:left w:val="single" w:color="000000" w:sz="4"/>
+              <w:bottom w:val="single" w:color="000000" w:sz="4"/>
+              <w:right w:val="single" w:color="000000" w:sz="4"/>
+            </w:tcBorders>
+            <w:shd w:color="000000" w:fill="ffffff" w:val="clear"/>
+            <w:tcMar>
+              <w:left w:w="108" w:type="dxa"/>
+              <w:right w:w="108" w:type="dxa"/>
+            </w:tcMar>
+            <w:vAlign w:val="top"/>
+          </w:tcPr>
+          <w:p>
+            <w:pPr>
+              <w:spacing w:before="0" w:after="0" w:line="240"/>
+              <w:ind w:right="0" w:left="0" w:firstLine="0"/>
+              <w:jc w:val="left"/>
+              <w:rPr>
+                <w:rFonts w:ascii="Calibri" w:hAnsi="Calibri" w:cs="Calibri" w:eastAsia="Calibri"/>
+                <w:color w:val="auto"/>
+                <w:spacing w:val="0"/>
+                <w:position w:val="0"/>
+                <w:sz w:val="22"/>
+                <w:shd w:fill="auto" w:val="clear"/>
+              </w:rPr>
+            </w:pPr>
+            <w:r>
+              <w:rPr>
+                <w:rFonts w:ascii="Calibri" w:hAnsi="Calibri" w:cs="Calibri" w:eastAsia="Calibri"/>
+                <w:color w:val="auto"/>
+                <w:spacing w:val="0"/>
+                <w:position w:val="0"/>
+                <w:sz w:val="22"/>
+                <w:shd w:fill="auto" w:val="clear"/>
+              </w:rPr>
+              <w:t xml:space="preserve">started learning to rig an excisting model (S5 T4). starte rigging a hand model (S5 T5)</w:t>
+            </w:r>
+          </w:p>
+        </w:tc>
+        <w:tc>
+          <w:tcPr>
+            <w:tcW w:w="1462" w:type="dxa"/>
+            <w:tcBorders>
+              <w:top w:val="single" w:color="000000" w:sz="4"/>
+              <w:left w:val="single" w:color="000000" w:sz="4"/>
+              <w:bottom w:val="single" w:color="000000" w:sz="4"/>
+              <w:right w:val="single" w:color="000000" w:sz="4"/>
+            </w:tcBorders>
+            <w:shd w:color="000000" w:fill="ffffff" w:val="clear"/>
+            <w:tcMar>
+              <w:left w:w="108" w:type="dxa"/>
+              <w:right w:w="108" w:type="dxa"/>
+            </w:tcMar>
+            <w:vAlign w:val="top"/>
+          </w:tcPr>
+          <w:p>
+            <w:pPr>
+              <w:spacing w:before="0" w:after="0" w:line="240"/>
+              <w:ind w:right="0" w:left="0" w:firstLine="0"/>
+              <w:jc w:val="left"/>
+              <w:rPr>
+                <w:rFonts w:ascii="Calibri" w:hAnsi="Calibri" w:cs="Calibri" w:eastAsia="Calibri"/>
+                <w:color w:val="auto"/>
+                <w:spacing w:val="0"/>
+                <w:position w:val="0"/>
+                <w:sz w:val="22"/>
+                <w:shd w:fill="auto" w:val="clear"/>
+              </w:rPr>
+            </w:pPr>
+            <w:r>
+              <w:rPr>
+                <w:rFonts w:ascii="Calibri" w:hAnsi="Calibri" w:cs="Calibri" w:eastAsia="Calibri"/>
+                <w:color w:val="auto"/>
+                <w:spacing w:val="0"/>
+                <w:position w:val="0"/>
+                <w:sz w:val="22"/>
+                <w:shd w:fill="auto" w:val="clear"/>
+              </w:rPr>
+              <w:t xml:space="preserve">continue on (S5 T5)</w:t>
             </w:r>
           </w:p>
         </w:tc>

</xml_diff>

<commit_message>
daily stand-up & minor bug fixing/polishing (S6).
</commit_message>
<xml_diff>
--- a/documentation/daily-standup.docx
+++ b/documentation/daily-standup.docx
@@ -17251,7 +17251,6 @@
                 <w:spacing w:val="0"/>
                 <w:position w:val="0"/>
                 <w:sz w:val="22"/>
-                <w:shd w:fill="auto" w:val="clear"/>
               </w:rPr>
             </w:pPr>
             <w:r>
@@ -17296,7 +17295,6 @@
                 <w:spacing w:val="0"/>
                 <w:position w:val="0"/>
                 <w:sz w:val="22"/>
-                <w:shd w:fill="auto" w:val="clear"/>
               </w:rPr>
             </w:pPr>
             <w:r>
@@ -17339,7 +17337,6 @@
                 <w:spacing w:val="0"/>
                 <w:position w:val="0"/>
                 <w:sz w:val="22"/>
-                <w:shd w:fill="auto" w:val="clear"/>
               </w:rPr>
             </w:pPr>
             <w:r>
@@ -17385,7 +17382,6 @@
                 <w:spacing w:val="0"/>
                 <w:position w:val="0"/>
                 <w:sz w:val="22"/>
-                <w:shd w:fill="auto" w:val="clear"/>
               </w:rPr>
             </w:pPr>
             <w:r>
@@ -17434,7 +17430,6 @@
                 <w:spacing w:val="0"/>
                 <w:position w:val="0"/>
                 <w:sz w:val="22"/>
-                <w:shd w:fill="auto" w:val="clear"/>
               </w:rPr>
             </w:pPr>
             <w:r>
@@ -17479,7 +17474,6 @@
                 <w:spacing w:val="0"/>
                 <w:position w:val="0"/>
                 <w:sz w:val="22"/>
-                <w:shd w:fill="auto" w:val="clear"/>
               </w:rPr>
             </w:pPr>
             <w:r>
@@ -17528,7 +17522,6 @@
                 <w:spacing w:val="0"/>
                 <w:position w:val="0"/>
                 <w:sz w:val="22"/>
-                <w:shd w:fill="auto" w:val="clear"/>
               </w:rPr>
             </w:pPr>
             <w:r>
@@ -17573,7 +17566,6 @@
                 <w:spacing w:val="0"/>
                 <w:position w:val="0"/>
                 <w:sz w:val="22"/>
-                <w:shd w:fill="auto" w:val="clear"/>
               </w:rPr>
             </w:pPr>
             <w:r>
@@ -17618,7 +17610,6 @@
                 <w:spacing w:val="0"/>
                 <w:position w:val="0"/>
                 <w:sz w:val="22"/>
-                <w:shd w:fill="auto" w:val="clear"/>
               </w:rPr>
             </w:pPr>
             <w:r>
@@ -17663,7 +17654,6 @@
                 <w:spacing w:val="0"/>
                 <w:position w:val="0"/>
                 <w:sz w:val="22"/>
-                <w:shd w:fill="auto" w:val="clear"/>
               </w:rPr>
             </w:pPr>
             <w:r>
@@ -17708,7 +17698,6 @@
                 <w:spacing w:val="0"/>
                 <w:position w:val="0"/>
                 <w:sz w:val="22"/>
-                <w:shd w:fill="auto" w:val="clear"/>
               </w:rPr>
             </w:pPr>
             <w:r>
@@ -17759,7 +17748,6 @@
                 <w:spacing w:val="0"/>
                 <w:position w:val="0"/>
                 <w:sz w:val="22"/>
-                <w:shd w:fill="auto" w:val="clear"/>
               </w:rPr>
             </w:pPr>
             <w:r>
@@ -17803,7 +17791,6 @@
                 <w:spacing w:val="0"/>
                 <w:position w:val="0"/>
                 <w:sz w:val="22"/>
-                <w:shd w:fill="auto" w:val="clear"/>
               </w:rPr>
             </w:pPr>
             <w:r>
@@ -17846,7 +17833,6 @@
                 <w:spacing w:val="0"/>
                 <w:position w:val="0"/>
                 <w:sz w:val="22"/>
-                <w:shd w:fill="auto" w:val="clear"/>
               </w:rPr>
             </w:pPr>
             <w:r>
@@ -17859,6 +17845,761 @@
                 <w:shd w:fill="auto" w:val="clear"/>
               </w:rPr>
               <w:t xml:space="preserve">will learn to import and use those animations in unity (S5 T3)</w:t>
+            </w:r>
+          </w:p>
+        </w:tc>
+        <w:tc>
+          <w:tcPr>
+            <w:tcW w:w="2127" w:type="dxa"/>
+            <w:tcBorders>
+              <w:top w:val="single" w:color="000000" w:sz="4"/>
+              <w:left w:val="single" w:color="000000" w:sz="4"/>
+              <w:bottom w:val="single" w:color="000000" w:sz="4"/>
+              <w:right w:val="single" w:color="000000" w:sz="4"/>
+            </w:tcBorders>
+            <w:shd w:color="000000" w:fill="ffffff" w:val="clear"/>
+            <w:tcMar>
+              <w:left w:w="108" w:type="dxa"/>
+              <w:right w:w="108" w:type="dxa"/>
+            </w:tcMar>
+            <w:vAlign w:val="top"/>
+          </w:tcPr>
+          <w:p>
+            <w:pPr>
+              <w:spacing w:before="0" w:after="0" w:line="240"/>
+              <w:ind w:right="0" w:left="0" w:firstLine="0"/>
+              <w:jc w:val="left"/>
+              <w:rPr>
+                <w:rFonts w:ascii="Calibri" w:hAnsi="Calibri" w:cs="Calibri" w:eastAsia="Calibri"/>
+                <w:color w:val="auto"/>
+                <w:spacing w:val="0"/>
+                <w:position w:val="0"/>
+                <w:sz w:val="22"/>
+              </w:rPr>
+            </w:pPr>
+            <w:r>
+              <w:rPr>
+                <w:rFonts w:ascii="Calibri" w:hAnsi="Calibri" w:cs="Calibri" w:eastAsia="Calibri"/>
+                <w:color w:val="auto"/>
+                <w:spacing w:val="0"/>
+                <w:position w:val="0"/>
+                <w:sz w:val="22"/>
+                <w:shd w:fill="auto" w:val="clear"/>
+              </w:rPr>
+              <w:t xml:space="preserve">nvt.</w:t>
+            </w:r>
+          </w:p>
+        </w:tc>
+        <w:tc>
+          <w:tcPr>
+            <w:tcW w:w="2169" w:type="dxa"/>
+            <w:tcBorders>
+              <w:top w:val="single" w:color="000000" w:sz="4"/>
+              <w:left w:val="single" w:color="000000" w:sz="4"/>
+              <w:bottom w:val="single" w:color="000000" w:sz="4"/>
+              <w:right w:val="single" w:color="000000" w:sz="4"/>
+            </w:tcBorders>
+            <w:shd w:color="000000" w:fill="ffffff" w:val="clear"/>
+            <w:tcMar>
+              <w:left w:w="108" w:type="dxa"/>
+              <w:right w:w="108" w:type="dxa"/>
+            </w:tcMar>
+            <w:vAlign w:val="top"/>
+          </w:tcPr>
+          <w:p>
+            <w:pPr>
+              <w:spacing w:before="0" w:after="0" w:line="240"/>
+              <w:ind w:right="0" w:left="0" w:firstLine="0"/>
+              <w:jc w:val="left"/>
+              <w:rPr>
+                <w:rFonts w:ascii="Calibri" w:hAnsi="Calibri" w:cs="Calibri" w:eastAsia="Calibri"/>
+                <w:color w:val="auto"/>
+                <w:spacing w:val="0"/>
+                <w:position w:val="0"/>
+                <w:sz w:val="22"/>
+              </w:rPr>
+            </w:pPr>
+            <w:r>
+              <w:rPr>
+                <w:rFonts w:ascii="Calibri" w:hAnsi="Calibri" w:cs="Calibri" w:eastAsia="Calibri"/>
+                <w:color w:val="auto"/>
+                <w:spacing w:val="0"/>
+                <w:position w:val="0"/>
+                <w:sz w:val="22"/>
+                <w:shd w:fill="auto" w:val="clear"/>
+              </w:rPr>
+              <w:t xml:space="preserve">nvt.</w:t>
+            </w:r>
+          </w:p>
+        </w:tc>
+      </w:tr>
+    </w:tbl>
+    <w:p>
+      <w:pPr>
+        <w:spacing w:before="0" w:after="160" w:line="259"/>
+        <w:ind w:right="0" w:left="0" w:firstLine="0"/>
+        <w:jc w:val="left"/>
+        <w:rPr>
+          <w:rFonts w:ascii="Calibri" w:hAnsi="Calibri" w:cs="Calibri" w:eastAsia="Calibri"/>
+          <w:color w:val="auto"/>
+          <w:spacing w:val="0"/>
+          <w:position w:val="0"/>
+          <w:sz w:val="22"/>
+          <w:shd w:fill="auto" w:val="clear"/>
+        </w:rPr>
+      </w:pPr>
+    </w:p>
+    <w:tbl>
+      <w:tblPr>
+        <w:tblInd w:w="108" w:type="dxa"/>
+      </w:tblPr>
+      <w:tblGrid>
+        <w:gridCol w:w="1606"/>
+        <w:gridCol w:w="1770"/>
+        <w:gridCol w:w="1462"/>
+        <w:gridCol w:w="2127"/>
+        <w:gridCol w:w="2169"/>
+      </w:tblGrid>
+      <w:tr>
+        <w:trPr>
+          <w:trHeight w:val="240" w:hRule="auto"/>
+          <w:jc w:val="left"/>
+        </w:trPr>
+        <w:tc>
+          <w:tcPr>
+            <w:tcW w:w="1606" w:type="dxa"/>
+            <w:tcBorders>
+              <w:top w:val="single" w:color="000000" w:sz="4"/>
+              <w:left w:val="single" w:color="000000" w:sz="4"/>
+              <w:bottom w:val="single" w:color="000000" w:sz="4"/>
+              <w:right w:val="single" w:color="000000" w:sz="4"/>
+            </w:tcBorders>
+            <w:shd w:color="000000" w:fill="ffffff" w:val="clear"/>
+            <w:tcMar>
+              <w:left w:w="108" w:type="dxa"/>
+              <w:right w:w="108" w:type="dxa"/>
+            </w:tcMar>
+            <w:vAlign w:val="top"/>
+          </w:tcPr>
+          <w:p>
+            <w:pPr>
+              <w:spacing w:before="0" w:after="0" w:line="240"/>
+              <w:ind w:right="0" w:left="0" w:firstLine="0"/>
+              <w:jc w:val="left"/>
+              <w:rPr>
+                <w:rFonts w:ascii="Calibri" w:hAnsi="Calibri" w:cs="Calibri" w:eastAsia="Calibri"/>
+                <w:color w:val="auto"/>
+                <w:spacing w:val="0"/>
+                <w:position w:val="0"/>
+                <w:sz w:val="22"/>
+                <w:shd w:fill="auto" w:val="clear"/>
+              </w:rPr>
+            </w:pPr>
+            <w:r>
+              <w:rPr>
+                <w:rFonts w:ascii="Calibri" w:hAnsi="Calibri" w:cs="Calibri" w:eastAsia="Calibri"/>
+                <w:b/>
+                <w:i/>
+                <w:color w:val="auto"/>
+                <w:spacing w:val="0"/>
+                <w:position w:val="0"/>
+                <w:sz w:val="22"/>
+                <w:shd w:fill="auto" w:val="clear"/>
+              </w:rPr>
+              <w:t xml:space="preserve">Datum:</w:t>
+            </w:r>
+          </w:p>
+        </w:tc>
+        <w:tc>
+          <w:tcPr>
+            <w:tcW w:w="1770" w:type="dxa"/>
+            <w:tcBorders>
+              <w:top w:val="single" w:color="000000" w:sz="4"/>
+              <w:left w:val="single" w:color="000000" w:sz="4"/>
+              <w:bottom w:val="single" w:color="000000" w:sz="4"/>
+              <w:right w:val="single" w:color="000000" w:sz="4"/>
+            </w:tcBorders>
+            <w:shd w:color="000000" w:fill="ffffff" w:val="clear"/>
+            <w:tcMar>
+              <w:left w:w="108" w:type="dxa"/>
+              <w:right w:w="108" w:type="dxa"/>
+            </w:tcMar>
+            <w:vAlign w:val="top"/>
+          </w:tcPr>
+          <w:p>
+            <w:pPr>
+              <w:spacing w:before="0" w:after="0" w:line="240"/>
+              <w:ind w:right="0" w:left="0" w:firstLine="0"/>
+              <w:jc w:val="left"/>
+              <w:rPr>
+                <w:rFonts w:ascii="Calibri" w:hAnsi="Calibri" w:cs="Calibri" w:eastAsia="Calibri"/>
+                <w:color w:val="auto"/>
+                <w:spacing w:val="0"/>
+                <w:position w:val="0"/>
+                <w:sz w:val="22"/>
+                <w:shd w:fill="auto" w:val="clear"/>
+              </w:rPr>
+            </w:pPr>
+            <w:r>
+              <w:rPr>
+                <w:rFonts w:ascii="Calibri" w:hAnsi="Calibri" w:cs="Calibri" w:eastAsia="Calibri"/>
+                <w:color w:val="auto"/>
+                <w:spacing w:val="0"/>
+                <w:position w:val="0"/>
+                <w:sz w:val="22"/>
+                <w:shd w:fill="auto" w:val="clear"/>
+              </w:rPr>
+              <w:t xml:space="preserve">1-7</w:t>
+            </w:r>
+          </w:p>
+        </w:tc>
+        <w:tc>
+          <w:tcPr>
+            <w:tcW w:w="1462" w:type="dxa"/>
+            <w:tcBorders>
+              <w:top w:val="single" w:color="000000" w:sz="4"/>
+              <w:left w:val="single" w:color="000000" w:sz="4"/>
+              <w:bottom w:val="single" w:color="000000" w:sz="4"/>
+              <w:right w:val="single" w:color="000000" w:sz="4"/>
+            </w:tcBorders>
+            <w:shd w:color="000000" w:fill="ffffff" w:val="clear"/>
+            <w:tcMar>
+              <w:left w:w="108" w:type="dxa"/>
+              <w:right w:w="108" w:type="dxa"/>
+            </w:tcMar>
+            <w:vAlign w:val="top"/>
+          </w:tcPr>
+          <w:p>
+            <w:pPr>
+              <w:spacing w:before="0" w:after="0" w:line="240"/>
+              <w:ind w:right="0" w:left="0" w:firstLine="0"/>
+              <w:jc w:val="left"/>
+              <w:rPr>
+                <w:rFonts w:ascii="Calibri" w:hAnsi="Calibri" w:cs="Calibri" w:eastAsia="Calibri"/>
+                <w:color w:val="auto"/>
+                <w:spacing w:val="0"/>
+                <w:position w:val="0"/>
+                <w:sz w:val="22"/>
+                <w:shd w:fill="auto" w:val="clear"/>
+              </w:rPr>
+            </w:pPr>
+            <w:r>
+              <w:rPr>
+                <w:rFonts w:ascii="Calibri" w:hAnsi="Calibri" w:cs="Calibri" w:eastAsia="Calibri"/>
+                <w:b/>
+                <w:i/>
+                <w:color w:val="auto"/>
+                <w:spacing w:val="0"/>
+                <w:position w:val="0"/>
+                <w:sz w:val="22"/>
+                <w:shd w:fill="auto" w:val="clear"/>
+              </w:rPr>
+              <w:t xml:space="preserve">Tijd:</w:t>
+            </w:r>
+          </w:p>
+        </w:tc>
+        <w:tc>
+          <w:tcPr>
+            <w:tcW w:w="4296" w:type="dxa"/>
+            <w:gridSpan w:val="2"/>
+            <w:tcBorders>
+              <w:top w:val="single" w:color="000000" w:sz="4"/>
+              <w:left w:val="single" w:color="000000" w:sz="4"/>
+              <w:bottom w:val="single" w:color="000000" w:sz="4"/>
+              <w:right w:val="single" w:color="000000" w:sz="4"/>
+            </w:tcBorders>
+            <w:shd w:color="000000" w:fill="ffffff" w:val="clear"/>
+            <w:tcMar>
+              <w:left w:w="108" w:type="dxa"/>
+              <w:right w:w="108" w:type="dxa"/>
+            </w:tcMar>
+            <w:vAlign w:val="top"/>
+          </w:tcPr>
+          <w:p>
+            <w:pPr>
+              <w:spacing w:before="0" w:after="0" w:line="240"/>
+              <w:ind w:right="0" w:left="0" w:firstLine="0"/>
+              <w:jc w:val="left"/>
+              <w:rPr>
+                <w:rFonts w:ascii="Calibri" w:hAnsi="Calibri" w:cs="Calibri" w:eastAsia="Calibri"/>
+                <w:color w:val="auto"/>
+                <w:spacing w:val="0"/>
+                <w:position w:val="0"/>
+                <w:sz w:val="22"/>
+                <w:shd w:fill="auto" w:val="clear"/>
+              </w:rPr>
+            </w:pPr>
+            <w:r>
+              <w:rPr>
+                <w:rFonts w:ascii="Calibri" w:hAnsi="Calibri" w:cs="Calibri" w:eastAsia="Calibri"/>
+                <w:color w:val="auto"/>
+                <w:spacing w:val="0"/>
+                <w:position w:val="0"/>
+                <w:sz w:val="22"/>
+                <w:shd w:fill="auto" w:val="clear"/>
+              </w:rPr>
+              <w:t xml:space="preserve">9:56</w:t>
+            </w:r>
+          </w:p>
+        </w:tc>
+      </w:tr>
+      <w:tr>
+        <w:trPr>
+          <w:trHeight w:val="1" w:hRule="atLeast"/>
+          <w:jc w:val="left"/>
+        </w:trPr>
+        <w:tc>
+          <w:tcPr>
+            <w:tcW w:w="1606" w:type="dxa"/>
+            <w:tcBorders>
+              <w:top w:val="single" w:color="000000" w:sz="4"/>
+              <w:left w:val="single" w:color="000000" w:sz="4"/>
+              <w:bottom w:val="single" w:color="000000" w:sz="4"/>
+              <w:right w:val="single" w:color="000000" w:sz="4"/>
+            </w:tcBorders>
+            <w:shd w:color="000000" w:fill="ffffff" w:val="clear"/>
+            <w:tcMar>
+              <w:left w:w="108" w:type="dxa"/>
+              <w:right w:w="108" w:type="dxa"/>
+            </w:tcMar>
+            <w:vAlign w:val="top"/>
+          </w:tcPr>
+          <w:p>
+            <w:pPr>
+              <w:spacing w:before="0" w:after="0" w:line="240"/>
+              <w:ind w:right="0" w:left="0" w:firstLine="0"/>
+              <w:jc w:val="left"/>
+              <w:rPr>
+                <w:rFonts w:ascii="Calibri" w:hAnsi="Calibri" w:cs="Calibri" w:eastAsia="Calibri"/>
+                <w:color w:val="auto"/>
+                <w:spacing w:val="0"/>
+                <w:position w:val="0"/>
+                <w:sz w:val="22"/>
+                <w:shd w:fill="auto" w:val="clear"/>
+              </w:rPr>
+            </w:pPr>
+            <w:r>
+              <w:rPr>
+                <w:rFonts w:ascii="Calibri" w:hAnsi="Calibri" w:cs="Calibri" w:eastAsia="Calibri"/>
+                <w:i/>
+                <w:color w:val="auto"/>
+                <w:spacing w:val="0"/>
+                <w:position w:val="0"/>
+                <w:sz w:val="22"/>
+                <w:shd w:fill="auto" w:val="clear"/>
+              </w:rPr>
+              <w:t xml:space="preserve">Scrummaster:</w:t>
+            </w:r>
+          </w:p>
+        </w:tc>
+        <w:tc>
+          <w:tcPr>
+            <w:tcW w:w="7528" w:type="dxa"/>
+            <w:gridSpan w:val="4"/>
+            <w:tcBorders>
+              <w:top w:val="single" w:color="000000" w:sz="4"/>
+              <w:left w:val="single" w:color="000000" w:sz="4"/>
+              <w:bottom w:val="single" w:color="000000" w:sz="4"/>
+              <w:right w:val="single" w:color="000000" w:sz="4"/>
+            </w:tcBorders>
+            <w:shd w:color="000000" w:fill="ffffff" w:val="clear"/>
+            <w:tcMar>
+              <w:left w:w="108" w:type="dxa"/>
+              <w:right w:w="108" w:type="dxa"/>
+            </w:tcMar>
+            <w:vAlign w:val="top"/>
+          </w:tcPr>
+          <w:p>
+            <w:pPr>
+              <w:spacing w:before="0" w:after="0" w:line="240"/>
+              <w:ind w:right="0" w:left="0" w:firstLine="0"/>
+              <w:jc w:val="left"/>
+              <w:rPr>
+                <w:rFonts w:ascii="Calibri" w:hAnsi="Calibri" w:cs="Calibri" w:eastAsia="Calibri"/>
+                <w:color w:val="auto"/>
+                <w:spacing w:val="0"/>
+                <w:position w:val="0"/>
+                <w:sz w:val="22"/>
+                <w:shd w:fill="auto" w:val="clear"/>
+              </w:rPr>
+            </w:pPr>
+            <w:r>
+              <w:rPr>
+                <w:rFonts w:ascii="Calibri" w:hAnsi="Calibri" w:cs="Calibri" w:eastAsia="Calibri"/>
+                <w:color w:val="auto"/>
+                <w:spacing w:val="0"/>
+                <w:position w:val="0"/>
+                <w:sz w:val="22"/>
+                <w:shd w:fill="auto" w:val="clear"/>
+              </w:rPr>
+              <w:t xml:space="preserve">Sander Hopman</w:t>
+            </w:r>
+          </w:p>
+        </w:tc>
+      </w:tr>
+      <w:tr>
+        <w:trPr>
+          <w:trHeight w:val="840" w:hRule="auto"/>
+          <w:jc w:val="left"/>
+        </w:trPr>
+        <w:tc>
+          <w:tcPr>
+            <w:tcW w:w="1606" w:type="dxa"/>
+            <w:tcBorders>
+              <w:top w:val="single" w:color="000000" w:sz="4"/>
+              <w:left w:val="single" w:color="000000" w:sz="4"/>
+              <w:bottom w:val="single" w:color="000000" w:sz="4"/>
+              <w:right w:val="single" w:color="000000" w:sz="4"/>
+            </w:tcBorders>
+            <w:shd w:color="000000" w:fill="ffffff" w:val="clear"/>
+            <w:tcMar>
+              <w:left w:w="108" w:type="dxa"/>
+              <w:right w:w="108" w:type="dxa"/>
+            </w:tcMar>
+            <w:vAlign w:val="top"/>
+          </w:tcPr>
+          <w:p>
+            <w:pPr>
+              <w:spacing w:before="0" w:after="0" w:line="240"/>
+              <w:ind w:right="0" w:left="0" w:firstLine="0"/>
+              <w:jc w:val="left"/>
+              <w:rPr>
+                <w:rFonts w:ascii="Calibri" w:hAnsi="Calibri" w:cs="Calibri" w:eastAsia="Calibri"/>
+                <w:color w:val="auto"/>
+                <w:spacing w:val="0"/>
+                <w:position w:val="0"/>
+                <w:sz w:val="22"/>
+                <w:shd w:fill="auto" w:val="clear"/>
+              </w:rPr>
+            </w:pPr>
+            <w:r>
+              <w:rPr>
+                <w:rFonts w:ascii="Calibri" w:hAnsi="Calibri" w:cs="Calibri" w:eastAsia="Calibri"/>
+                <w:b/>
+                <w:i/>
+                <w:color w:val="auto"/>
+                <w:spacing w:val="0"/>
+                <w:position w:val="0"/>
+                <w:sz w:val="22"/>
+                <w:shd w:fill="auto" w:val="clear"/>
+              </w:rPr>
+              <w:t xml:space="preserve">Naam:</w:t>
+            </w:r>
+          </w:p>
+        </w:tc>
+        <w:tc>
+          <w:tcPr>
+            <w:tcW w:w="1770" w:type="dxa"/>
+            <w:tcBorders>
+              <w:top w:val="single" w:color="000000" w:sz="4"/>
+              <w:left w:val="single" w:color="000000" w:sz="4"/>
+              <w:bottom w:val="single" w:color="000000" w:sz="4"/>
+              <w:right w:val="single" w:color="000000" w:sz="4"/>
+            </w:tcBorders>
+            <w:shd w:color="000000" w:fill="ffffff" w:val="clear"/>
+            <w:tcMar>
+              <w:left w:w="108" w:type="dxa"/>
+              <w:right w:w="108" w:type="dxa"/>
+            </w:tcMar>
+            <w:vAlign w:val="top"/>
+          </w:tcPr>
+          <w:p>
+            <w:pPr>
+              <w:spacing w:before="0" w:after="0" w:line="240"/>
+              <w:ind w:right="0" w:left="0" w:firstLine="0"/>
+              <w:jc w:val="left"/>
+              <w:rPr>
+                <w:rFonts w:ascii="Calibri" w:hAnsi="Calibri" w:cs="Calibri" w:eastAsia="Calibri"/>
+                <w:color w:val="auto"/>
+                <w:spacing w:val="0"/>
+                <w:position w:val="0"/>
+                <w:sz w:val="22"/>
+                <w:shd w:fill="auto" w:val="clear"/>
+              </w:rPr>
+            </w:pPr>
+            <w:r>
+              <w:rPr>
+                <w:rFonts w:ascii="Calibri" w:hAnsi="Calibri" w:cs="Calibri" w:eastAsia="Calibri"/>
+                <w:b/>
+                <w:i/>
+                <w:color w:val="auto"/>
+                <w:spacing w:val="0"/>
+                <w:position w:val="0"/>
+                <w:sz w:val="22"/>
+                <w:shd w:fill="auto" w:val="clear"/>
+              </w:rPr>
+              <w:t xml:space="preserve">Wat heb ik gedaan?</w:t>
+            </w:r>
+          </w:p>
+        </w:tc>
+        <w:tc>
+          <w:tcPr>
+            <w:tcW w:w="1462" w:type="dxa"/>
+            <w:tcBorders>
+              <w:top w:val="single" w:color="000000" w:sz="4"/>
+              <w:left w:val="single" w:color="000000" w:sz="4"/>
+              <w:bottom w:val="single" w:color="000000" w:sz="4"/>
+              <w:right w:val="single" w:color="000000" w:sz="4"/>
+            </w:tcBorders>
+            <w:shd w:color="000000" w:fill="ffffff" w:val="clear"/>
+            <w:tcMar>
+              <w:left w:w="108" w:type="dxa"/>
+              <w:right w:w="108" w:type="dxa"/>
+            </w:tcMar>
+            <w:vAlign w:val="top"/>
+          </w:tcPr>
+          <w:p>
+            <w:pPr>
+              <w:spacing w:before="0" w:after="0" w:line="240"/>
+              <w:ind w:right="0" w:left="0" w:firstLine="0"/>
+              <w:jc w:val="left"/>
+              <w:rPr>
+                <w:rFonts w:ascii="Calibri" w:hAnsi="Calibri" w:cs="Calibri" w:eastAsia="Calibri"/>
+                <w:color w:val="auto"/>
+                <w:spacing w:val="0"/>
+                <w:position w:val="0"/>
+                <w:sz w:val="22"/>
+                <w:shd w:fill="auto" w:val="clear"/>
+              </w:rPr>
+            </w:pPr>
+            <w:r>
+              <w:rPr>
+                <w:rFonts w:ascii="Calibri" w:hAnsi="Calibri" w:cs="Calibri" w:eastAsia="Calibri"/>
+                <w:b/>
+                <w:i/>
+                <w:color w:val="auto"/>
+                <w:spacing w:val="0"/>
+                <w:position w:val="0"/>
+                <w:sz w:val="22"/>
+                <w:shd w:fill="auto" w:val="clear"/>
+              </w:rPr>
+              <w:t xml:space="preserve">Wat ga ik doen?</w:t>
+            </w:r>
+          </w:p>
+        </w:tc>
+        <w:tc>
+          <w:tcPr>
+            <w:tcW w:w="2127" w:type="dxa"/>
+            <w:tcBorders>
+              <w:top w:val="single" w:color="000000" w:sz="4"/>
+              <w:left w:val="single" w:color="000000" w:sz="4"/>
+              <w:bottom w:val="single" w:color="000000" w:sz="4"/>
+              <w:right w:val="single" w:color="000000" w:sz="4"/>
+            </w:tcBorders>
+            <w:shd w:color="000000" w:fill="ffffff" w:val="clear"/>
+            <w:tcMar>
+              <w:left w:w="108" w:type="dxa"/>
+              <w:right w:w="108" w:type="dxa"/>
+            </w:tcMar>
+            <w:vAlign w:val="top"/>
+          </w:tcPr>
+          <w:p>
+            <w:pPr>
+              <w:spacing w:before="0" w:after="0" w:line="240"/>
+              <w:ind w:right="0" w:left="0" w:firstLine="0"/>
+              <w:jc w:val="left"/>
+              <w:rPr>
+                <w:rFonts w:ascii="Calibri" w:hAnsi="Calibri" w:cs="Calibri" w:eastAsia="Calibri"/>
+                <w:color w:val="auto"/>
+                <w:spacing w:val="0"/>
+                <w:position w:val="0"/>
+                <w:sz w:val="22"/>
+                <w:shd w:fill="auto" w:val="clear"/>
+              </w:rPr>
+            </w:pPr>
+            <w:r>
+              <w:rPr>
+                <w:rFonts w:ascii="Calibri" w:hAnsi="Calibri" w:cs="Calibri" w:eastAsia="Calibri"/>
+                <w:b/>
+                <w:i/>
+                <w:color w:val="auto"/>
+                <w:spacing w:val="0"/>
+                <w:position w:val="0"/>
+                <w:sz w:val="22"/>
+                <w:shd w:fill="auto" w:val="clear"/>
+              </w:rPr>
+              <w:t xml:space="preserve">Welke obstakels /problemen houden mij tegen?</w:t>
+            </w:r>
+          </w:p>
+        </w:tc>
+        <w:tc>
+          <w:tcPr>
+            <w:tcW w:w="2169" w:type="dxa"/>
+            <w:tcBorders>
+              <w:top w:val="single" w:color="000000" w:sz="4"/>
+              <w:left w:val="single" w:color="000000" w:sz="4"/>
+              <w:bottom w:val="single" w:color="000000" w:sz="4"/>
+              <w:right w:val="single" w:color="000000" w:sz="4"/>
+            </w:tcBorders>
+            <w:shd w:color="000000" w:fill="ffffff" w:val="clear"/>
+            <w:tcMar>
+              <w:left w:w="108" w:type="dxa"/>
+              <w:right w:w="108" w:type="dxa"/>
+            </w:tcMar>
+            <w:vAlign w:val="top"/>
+          </w:tcPr>
+          <w:p>
+            <w:pPr>
+              <w:spacing w:before="0" w:after="0" w:line="240"/>
+              <w:ind w:right="0" w:left="0" w:firstLine="0"/>
+              <w:jc w:val="left"/>
+              <w:rPr>
+                <w:rFonts w:ascii="Calibri" w:hAnsi="Calibri" w:cs="Calibri" w:eastAsia="Calibri"/>
+                <w:color w:val="auto"/>
+                <w:spacing w:val="0"/>
+                <w:position w:val="0"/>
+                <w:sz w:val="22"/>
+                <w:shd w:fill="auto" w:val="clear"/>
+              </w:rPr>
+            </w:pPr>
+            <w:r>
+              <w:rPr>
+                <w:rFonts w:ascii="Calibri" w:hAnsi="Calibri" w:cs="Calibri" w:eastAsia="Calibri"/>
+                <w:b/>
+                <w:i/>
+                <w:color w:val="auto"/>
+                <w:spacing w:val="0"/>
+                <w:position w:val="0"/>
+                <w:sz w:val="22"/>
+                <w:shd w:fill="auto" w:val="clear"/>
+              </w:rPr>
+              <w:t xml:space="preserve">Afspraken om obstakels weg te nemen</w:t>
+            </w:r>
+          </w:p>
+        </w:tc>
+      </w:tr>
+      <w:tr>
+        <w:trPr>
+          <w:trHeight w:val="200" w:hRule="auto"/>
+          <w:jc w:val="left"/>
+        </w:trPr>
+        <w:tc>
+          <w:tcPr>
+            <w:tcW w:w="1606" w:type="dxa"/>
+            <w:tcBorders>
+              <w:top w:val="single" w:color="000000" w:sz="4"/>
+              <w:left w:val="single" w:color="000000" w:sz="4"/>
+              <w:bottom w:val="single" w:color="000000" w:sz="4"/>
+              <w:right w:val="single" w:color="000000" w:sz="4"/>
+            </w:tcBorders>
+            <w:shd w:color="000000" w:fill="ffffff" w:val="clear"/>
+            <w:tcMar>
+              <w:left w:w="108" w:type="dxa"/>
+              <w:right w:w="108" w:type="dxa"/>
+            </w:tcMar>
+            <w:vAlign w:val="top"/>
+          </w:tcPr>
+          <w:p>
+            <w:pPr>
+              <w:spacing w:before="0" w:after="0" w:line="240"/>
+              <w:ind w:right="0" w:left="0" w:firstLine="0"/>
+              <w:jc w:val="left"/>
+              <w:rPr>
+                <w:rFonts w:ascii="Calibri" w:hAnsi="Calibri" w:cs="Calibri" w:eastAsia="Calibri"/>
+                <w:color w:val="auto"/>
+                <w:spacing w:val="0"/>
+                <w:position w:val="0"/>
+                <w:sz w:val="22"/>
+                <w:shd w:fill="auto" w:val="clear"/>
+              </w:rPr>
+            </w:pPr>
+            <w:r>
+              <w:rPr>
+                <w:rFonts w:ascii="Calibri" w:hAnsi="Calibri" w:cs="Calibri" w:eastAsia="Calibri"/>
+                <w:i/>
+                <w:color w:val="auto"/>
+                <w:spacing w:val="0"/>
+                <w:position w:val="0"/>
+                <w:sz w:val="22"/>
+                <w:shd w:fill="auto" w:val="clear"/>
+              </w:rPr>
+              <w:t xml:space="preserve">Niek:</w:t>
+            </w:r>
+          </w:p>
+        </w:tc>
+        <w:tc>
+          <w:tcPr>
+            <w:tcW w:w="1770" w:type="dxa"/>
+            <w:tcBorders>
+              <w:top w:val="single" w:color="000000" w:sz="4"/>
+              <w:left w:val="single" w:color="000000" w:sz="4"/>
+              <w:bottom w:val="single" w:color="000000" w:sz="4"/>
+              <w:right w:val="single" w:color="000000" w:sz="4"/>
+            </w:tcBorders>
+            <w:shd w:color="000000" w:fill="ffffff" w:val="clear"/>
+            <w:tcMar>
+              <w:left w:w="108" w:type="dxa"/>
+              <w:right w:w="108" w:type="dxa"/>
+            </w:tcMar>
+            <w:vAlign w:val="top"/>
+          </w:tcPr>
+          <w:p>
+            <w:pPr>
+              <w:spacing w:before="0" w:after="0" w:line="240"/>
+              <w:ind w:right="0" w:left="0" w:firstLine="0"/>
+              <w:jc w:val="left"/>
+              <w:rPr>
+                <w:rFonts w:ascii="Calibri" w:hAnsi="Calibri" w:cs="Calibri" w:eastAsia="Calibri"/>
+                <w:color w:val="auto"/>
+                <w:spacing w:val="0"/>
+                <w:position w:val="0"/>
+                <w:sz w:val="22"/>
+                <w:shd w:fill="auto" w:val="clear"/>
+              </w:rPr>
+            </w:pPr>
+            <w:r>
+              <w:rPr>
+                <w:rFonts w:ascii="Calibri" w:hAnsi="Calibri" w:cs="Calibri" w:eastAsia="Calibri"/>
+                <w:color w:val="auto"/>
+                <w:spacing w:val="0"/>
+                <w:position w:val="0"/>
+                <w:sz w:val="22"/>
+                <w:shd w:fill="auto" w:val="clear"/>
+              </w:rPr>
+              <w:t xml:space="preserve">remade all animations (S5 T8). imported animations and models to unity (S5 T3).  made animations work through scripts (S5 T9)</w:t>
+            </w:r>
+          </w:p>
+        </w:tc>
+        <w:tc>
+          <w:tcPr>
+            <w:tcW w:w="1462" w:type="dxa"/>
+            <w:tcBorders>
+              <w:top w:val="single" w:color="000000" w:sz="4"/>
+              <w:left w:val="single" w:color="000000" w:sz="4"/>
+              <w:bottom w:val="single" w:color="000000" w:sz="4"/>
+              <w:right w:val="single" w:color="000000" w:sz="4"/>
+            </w:tcBorders>
+            <w:shd w:color="000000" w:fill="ffffff" w:val="clear"/>
+            <w:tcMar>
+              <w:left w:w="108" w:type="dxa"/>
+              <w:right w:w="108" w:type="dxa"/>
+            </w:tcMar>
+            <w:vAlign w:val="top"/>
+          </w:tcPr>
+          <w:p>
+            <w:pPr>
+              <w:spacing w:before="0" w:after="0" w:line="240"/>
+              <w:ind w:right="0" w:left="0" w:firstLine="0"/>
+              <w:jc w:val="left"/>
+              <w:rPr>
+                <w:rFonts w:ascii="Calibri" w:hAnsi="Calibri" w:cs="Calibri" w:eastAsia="Calibri"/>
+                <w:color w:val="auto"/>
+                <w:spacing w:val="0"/>
+                <w:position w:val="0"/>
+                <w:sz w:val="22"/>
+                <w:shd w:fill="auto" w:val="clear"/>
+              </w:rPr>
+            </w:pPr>
+            <w:r>
+              <w:rPr>
+                <w:rFonts w:ascii="Calibri" w:hAnsi="Calibri" w:cs="Calibri" w:eastAsia="Calibri"/>
+                <w:color w:val="auto"/>
+                <w:spacing w:val="0"/>
+                <w:position w:val="0"/>
+                <w:sz w:val="22"/>
+                <w:shd w:fill="auto" w:val="clear"/>
+              </w:rPr>
+              <w:t xml:space="preserve">will begin on new drone machenic (S6 T1)</w:t>
             </w:r>
           </w:p>
         </w:tc>

</xml_diff>